<commit_message>
finished some subchapters of the introduction
</commit_message>
<xml_diff>
--- a/00_Text/Bachelorarbeit_Seiringer.docx
+++ b/00_Text/Bachelorarbeit_Seiringer.docx
@@ -25872,25 +25872,36 @@
         <w:t xml:space="preserve"> Es hob sich somit von anderen IDEs wie der Visual Studio Reihe von Microsoft ab, da es ein sehr leichtgewichtiger Editor war, welcher trotzdem mit einer großen Menge an Programmiersprachen arbeiten konnte und für diese auch Microsofts </w:t>
       </w:r>
       <w:r>
-        <w:rPr>
-          <w:rFonts w:ascii="Segoe UI" w:hAnsi="Segoe UI" w:cs="Segoe UI"/>
-          <w:color w:val="424242"/>
-          <w:sz w:val="20"/>
-          <w:szCs w:val="20"/>
-          <w:shd w:val="clear" w:color="auto" w:fill="FFFFFF"/>
-        </w:rPr>
         <w:t xml:space="preserve">code completion </w:t>
       </w:r>
       <w:r>
         <w:t>namens „IntelliSense“ unterstützte.</w:t>
       </w:r>
       <w:r>
-        <w:t xml:space="preserve"> Weiters war Visual Studio Code das erste Produkt der Visual Studio Familie welches Cross-Plattform Entwicklung auf Windows, Linux und OSX unterstützte.</w:t>
-      </w:r>
-    </w:p>
-    <w:p>
-      <w:r>
-        <w:t xml:space="preserve">Aus den Stack Overflow developer surveys der vergangenen Jahre kann der rasche Aufstieg von VS Code beobachtet werden. Während es im Jahr 2016 nur von etwa 7,2 Prozent der EntwicklerInnen genutzt </w:t>
+        <w:t xml:space="preserve"> Weiters war Visual Studio Code das erste Produkt der Visual Studio Familie welches Cross-Plattform </w:t>
+      </w:r>
+      <w:r>
+        <w:t>für</w:t>
+      </w:r>
+      <w:r>
+        <w:t xml:space="preserve"> Windows, Linux und OSX </w:t>
+      </w:r>
+      <w:r>
+        <w:t>angeboten wurde</w:t>
+      </w:r>
+      <w:r>
+        <w:t>.</w:t>
+      </w:r>
+    </w:p>
+    <w:p>
+      <w:r>
+        <w:t xml:space="preserve">Aus den Stack Overflow developer surveys der vergangenen Jahre kann der rasche Aufstieg von VS Code beobachtet werden. Während es im Jahr </w:t>
+      </w:r>
+      <w:r>
+        <w:t>der Veröffentlichung</w:t>
+      </w:r>
+      <w:r>
+        <w:t xml:space="preserve"> nur von etwa 7,2 Prozent der EntwicklerInnen genutzt </w:t>
       </w:r>
       <w:r>
         <w:t xml:space="preserve">wurde, war es zwei Jahre später bereits (wenn auch knapp) das meistgenutzte </w:t>
@@ -27648,6 +27659,9 @@
     </w:p>
     <w:p>
       <w:pPr>
+        <w:tabs>
+          <w:tab w:val="center" w:pos="4536"/>
+        </w:tabs>
         <w:rPr>
           <w:lang w:val="en-GB"/>
         </w:rPr>
@@ -27657,6 +27671,12 @@
           <w:lang w:val="en-GB"/>
         </w:rPr>
         <w:t>15</w:t>
+      </w:r>
+      <w:r>
+        <w:rPr>
+          <w:lang w:val="en-GB"/>
+        </w:rPr>
+        <w:tab/>
       </w:r>
     </w:p>
     <w:p>

</xml_diff>

<commit_message>
added chapter vsc language extensions
</commit_message>
<xml_diff>
--- a/00_Text/Bachelorarbeit_Seiringer.docx
+++ b/00_Text/Bachelorarbeit_Seiringer.docx
@@ -15319,8 +15319,45 @@
           <w:szCs w:val="36"/>
           <w:lang w:eastAsia="de-DE"/>
         </w:rPr>
-        <w:t>in VS Code und IntelliJ</w:t>
-      </w:r>
+        <w:t xml:space="preserve">in </w:t>
+      </w:r>
+      <w:proofErr w:type="gramStart"/>
+      <w:r>
+        <w:rPr>
+          <w:rFonts w:ascii="Verdana" w:eastAsia="Times New Roman" w:hAnsi="Verdana" w:cs="Times New Roman"/>
+          <w:b/>
+          <w:bCs/>
+          <w:sz w:val="36"/>
+          <w:szCs w:val="36"/>
+          <w:lang w:eastAsia="de-DE"/>
+        </w:rPr>
+        <w:t>VS Code</w:t>
+      </w:r>
+      <w:proofErr w:type="gramEnd"/>
+      <w:r>
+        <w:rPr>
+          <w:rFonts w:ascii="Verdana" w:eastAsia="Times New Roman" w:hAnsi="Verdana" w:cs="Times New Roman"/>
+          <w:b/>
+          <w:bCs/>
+          <w:sz w:val="36"/>
+          <w:szCs w:val="36"/>
+          <w:lang w:eastAsia="de-DE"/>
+        </w:rPr>
+        <w:t xml:space="preserve"> und </w:t>
+      </w:r>
+      <w:proofErr w:type="spellStart"/>
+      <w:r>
+        <w:rPr>
+          <w:rFonts w:ascii="Verdana" w:eastAsia="Times New Roman" w:hAnsi="Verdana" w:cs="Times New Roman"/>
+          <w:b/>
+          <w:bCs/>
+          <w:sz w:val="36"/>
+          <w:szCs w:val="36"/>
+          <w:lang w:eastAsia="de-DE"/>
+        </w:rPr>
+        <w:t>IntelliJ</w:t>
+      </w:r>
+      <w:proofErr w:type="spellEnd"/>
     </w:p>
     <w:p>
       <w:pPr>
@@ -15491,6 +15528,7 @@
           <w:lang w:val="en-GB" w:eastAsia="de-DE"/>
         </w:rPr>
       </w:pPr>
+      <w:proofErr w:type="spellStart"/>
       <w:r>
         <w:rPr>
           <w:rFonts w:ascii="Verdana" w:eastAsia="Times New Roman" w:hAnsi="Verdana" w:cs="Times New Roman"/>
@@ -15498,7 +15536,17 @@
           <w:szCs w:val="20"/>
           <w:lang w:val="en-GB" w:eastAsia="de-DE"/>
         </w:rPr>
-        <w:t>Eingereicht von</w:t>
+        <w:t>Eingereicht</w:t>
+      </w:r>
+      <w:proofErr w:type="spellEnd"/>
+      <w:r>
+        <w:rPr>
+          <w:rFonts w:ascii="Verdana" w:eastAsia="Times New Roman" w:hAnsi="Verdana" w:cs="Times New Roman"/>
+          <w:sz w:val="20"/>
+          <w:szCs w:val="20"/>
+          <w:lang w:val="en-GB" w:eastAsia="de-DE"/>
+        </w:rPr>
+        <w:t xml:space="preserve"> von</w:t>
       </w:r>
     </w:p>
     <w:p>
@@ -24131,24 +24179,46 @@
           <w:lang w:val="de-DE"/>
         </w:rPr>
       </w:pPr>
+      <w:proofErr w:type="spellStart"/>
       <w:r>
         <w:rPr>
           <w:lang w:val="de-DE"/>
         </w:rPr>
-        <w:t>SoftwareentwicklerInnen arbeiten täglich mit verschiedensten Werkzeugen und Entwicklungsumgebungen, sogenannten IDEs (=Integrated Development Environment). Diese Plattformen bieten teils sehr unterschiedliche Funktionalitäten, die die Softwareentwicklung erleichtern sollen. Dabei bieten sie Unterstützung für verschiedenste Programmiersprachen und Technologien und binden zahlreiche Werkzeuge für spezifische Anwendungsfälle ein. Aufgrund des immer rascher werdenden Entstehens von neuen Technologien bieten mehr und mehr IDEs Möglichkeiten zur Entwicklung von eigenen Plugins, welche dann auch an andere EntwicklerInnen bereitgestellt werden können. So können in kürzester Zeit neue Technologien unterstützt werden und EntwicklerInnen haben selbst die Macht darüber zu entscheiden welche Plugins sie nutzen möchten und welche nicht.</w:t>
-      </w:r>
-    </w:p>
-    <w:p>
-      <w:pPr>
+        <w:t>SoftwareentwicklerInnen</w:t>
+      </w:r>
+      <w:proofErr w:type="spellEnd"/>
+      <w:r>
         <w:rPr>
           <w:lang w:val="de-DE"/>
         </w:rPr>
-      </w:pPr>
-      <w:r>
+        <w:t xml:space="preserve"> arbeiten täglich mit verschiedensten Werkzeugen und Entwicklungsumgebungen, sogenannten IDEs (=Integrated Development Environment). Diese Plattformen bieten teils sehr unterschiedliche Funktionalitäten, die die Softwareentwicklung erleichtern sollen. Dabei bieten sie Unterstützung für verschiedenste Programmiersprachen und Technologien und binden zahlreiche Werkzeuge für spezifische Anwendungsfälle ein. Aufgrund des immer rascher werdenden Entstehens von neuen Technologien bieten mehr und mehr IDEs Möglichkeiten zur Entwicklung von eigenen Plugins, welche dann auch an andere EntwicklerInnen bereitgestellt werden können. So können in kürzester Zeit neue Technologien unterstützt werden und EntwicklerInnen haben selbst die Macht darüber zu entscheiden welche Plugins sie nutzen möchten und welche nicht.</w:t>
+      </w:r>
+    </w:p>
+    <w:p>
+      <w:pPr>
         <w:rPr>
           <w:lang w:val="de-DE"/>
         </w:rPr>
-        <w:t>Vor der Entwicklung solcher Plugins ist es wichtig zu entscheiden für welche IDE das Plugin erstellt werden soll. Dabei spielen Aspekte wie zum Beispiel die Einfachheit und Flexibilität in der Entwicklung, der Umfang an angebotener Funktionalität, die Möglichkeit die Nutzerinteraktion und somit die User Experience zu steuern und viele weitere eine Rolle. Diese Bachelorarbeit versucht in diesen Bereichen einen Überblick zu schaffen und vergleicht hierfür die Plugin Entwicklung in zwei der momentan beliebtesten IDEs, Visual Studio Code und IntelliJ IDEA. Durch den Vergleich der beiden Produkte und dem Herausarbeiten und Aufbereiten der Unterschiede wird es anderen EntwicklerInnen erleichtert diese Entscheidung zu treffen.</w:t>
+      </w:pPr>
+      <w:r>
+        <w:rPr>
+          <w:lang w:val="de-DE"/>
+        </w:rPr>
+        <w:t xml:space="preserve">Vor der Entwicklung solcher Plugins ist es wichtig zu entscheiden für welche IDE das Plugin erstellt werden soll. Dabei spielen Aspekte wie zum Beispiel die Einfachheit und Flexibilität in der Entwicklung, der Umfang an angebotener Funktionalität, die Möglichkeit die Nutzerinteraktion und somit die User Experience zu steuern und viele weitere eine Rolle. Diese Bachelorarbeit versucht in diesen Bereichen einen Überblick zu schaffen und vergleicht hierfür die Plugin Entwicklung in zwei der momentan beliebtesten IDEs, Visual Studio Code und </w:t>
+      </w:r>
+      <w:proofErr w:type="spellStart"/>
+      <w:r>
+        <w:rPr>
+          <w:lang w:val="de-DE"/>
+        </w:rPr>
+        <w:t>IntelliJ</w:t>
+      </w:r>
+      <w:proofErr w:type="spellEnd"/>
+      <w:r>
+        <w:rPr>
+          <w:lang w:val="de-DE"/>
+        </w:rPr>
+        <w:t xml:space="preserve"> IDEA. Durch den Vergleich der beiden Produkte und dem Herausarbeiten und Aufbereiten der Unterschiede wird es anderen EntwicklerInnen erleichtert diese Entscheidung zu treffen.</w:t>
       </w:r>
     </w:p>
     <w:p>
@@ -24236,8 +24306,13 @@
         <w:pStyle w:val="Gliederungsebene3"/>
       </w:pPr>
       <w:bookmarkStart w:id="11" w:name="_Toc147066496"/>
-      <w:r>
-        <w:t>IntelliJ IDEA</w:t>
+      <w:proofErr w:type="spellStart"/>
+      <w:r>
+        <w:t>IntelliJ</w:t>
+      </w:r>
+      <w:proofErr w:type="spellEnd"/>
+      <w:r>
+        <w:t xml:space="preserve"> IDEA</w:t>
       </w:r>
       <w:bookmarkEnd w:id="11"/>
     </w:p>
@@ -24255,17 +24330,21 @@
       <w:pPr>
         <w:pStyle w:val="Gliederungsebene3"/>
       </w:pPr>
+      <w:proofErr w:type="spellStart"/>
       <w:r>
         <w:t>TypeScript</w:t>
       </w:r>
+      <w:proofErr w:type="spellEnd"/>
     </w:p>
     <w:p>
       <w:r>
         <w:t xml:space="preserve">Die </w:t>
       </w:r>
+      <w:proofErr w:type="spellStart"/>
       <w:r>
         <w:t>TypeScript</w:t>
       </w:r>
+      <w:proofErr w:type="spellEnd"/>
       <w:r>
         <w:t xml:space="preserve"> Programmiersprache wurde erstmalig am 1. Oktober 2012</w:t>
       </w:r>
@@ -24285,7 +24364,15 @@
         <w:t>veröffentlicht.</w:t>
       </w:r>
       <w:r>
-        <w:t xml:space="preserve"> Designed wurde sie von Anders Hejlsberg, der auch an der Entwicklung von C# beteiligt war.</w:t>
+        <w:t xml:space="preserve"> </w:t>
+      </w:r>
+      <w:proofErr w:type="spellStart"/>
+      <w:r>
+        <w:t>Designed</w:t>
+      </w:r>
+      <w:proofErr w:type="spellEnd"/>
+      <w:r>
+        <w:t xml:space="preserve"> wurde sie von Anders Hejlsberg, der auch an der Entwicklung von C# beteiligt war.</w:t>
       </w:r>
       <w:r>
         <w:t xml:space="preserve"> </w:t>
@@ -24336,10 +24423,34 @@
         <w:t>die User Experience zu verbessern oder um neue Funktionalität anbieten zu können.</w:t>
       </w:r>
       <w:r>
-        <w:t xml:space="preserve"> Durch das Node.js runtime environment kann JavaScript nicht mehr nur im Browser verwendet werden, sondern es können auch Desktop, Server oder Mobile Anwendungen in JavaScript entwickelt werden.</w:t>
-      </w:r>
-      <w:r>
-        <w:t xml:space="preserve"> Durch diesen großen Umfang an Möglichkeiten die JavaScript dadurch bietet werden natürlich auch immer größere Projekte damit entwickelt. Und hier kommen die großen Schwächen von JavaScript immer mehr zu tragen.</w:t>
+        <w:t xml:space="preserve"> Durch das Node.js </w:t>
+      </w:r>
+      <w:proofErr w:type="spellStart"/>
+      <w:r>
+        <w:t>runtime</w:t>
+      </w:r>
+      <w:proofErr w:type="spellEnd"/>
+      <w:r>
+        <w:t xml:space="preserve"> </w:t>
+      </w:r>
+      <w:proofErr w:type="spellStart"/>
+      <w:r>
+        <w:t>environment</w:t>
+      </w:r>
+      <w:proofErr w:type="spellEnd"/>
+      <w:r>
+        <w:t xml:space="preserve"> kann JavaScript nicht mehr nur im Browser verwendet werden, sondern es können auch Desktop, Server oder Mobile Anwendungen in JavaScript entwickelt werden.</w:t>
+      </w:r>
+      <w:r>
+        <w:t xml:space="preserve"> Durch diesen großen Umfang an Möglichkeiten die JavaScript dadurch bietet werden </w:t>
+      </w:r>
+      <w:proofErr w:type="gramStart"/>
+      <w:r>
+        <w:t>natürlich auch</w:t>
+      </w:r>
+      <w:proofErr w:type="gramEnd"/>
+      <w:r>
+        <w:t xml:space="preserve"> immer größere Projekte damit entwickelt. Und hier kommen die großen Schwächen von JavaScript immer mehr zu tragen.</w:t>
       </w:r>
       <w:r>
         <w:t xml:space="preserve"> Je größer die Projekte werden und je mehr EntwicklerInnen an einem Projekt mitarbeiten, desto mehr Fehler entstehen aufgrund der fehlenden Typsicherheit und des fehlenden Compilerschrittes.</w:t>
@@ -24348,15 +24459,52 @@
         <w:t xml:space="preserve"> </w:t>
       </w:r>
       <w:r>
-        <w:t>Diese Schwachstellen versucht TypeScript nun auszubessern.</w:t>
-      </w:r>
-    </w:p>
-    <w:p>
-      <w:r>
-        <w:t>TypeScript code wird mithilfe des TypeScript Compilers „tsc“ in einfache JavaScript Dateien transpiliert.</w:t>
-      </w:r>
-      <w:r>
-        <w:t xml:space="preserve"> Dadurch kann auf die Popularität und Verbreitung von JavaScript aufgebaut werden und TypeScript ist </w:t>
+        <w:t xml:space="preserve">Diese Schwachstellen versucht </w:t>
+      </w:r>
+      <w:proofErr w:type="spellStart"/>
+      <w:r>
+        <w:t>TypeScript</w:t>
+      </w:r>
+      <w:proofErr w:type="spellEnd"/>
+      <w:r>
+        <w:t xml:space="preserve"> nun auszubessern.</w:t>
+      </w:r>
+    </w:p>
+    <w:p>
+      <w:proofErr w:type="spellStart"/>
+      <w:r>
+        <w:t>TypeScript</w:t>
+      </w:r>
+      <w:proofErr w:type="spellEnd"/>
+      <w:r>
+        <w:t xml:space="preserve"> code wird mithilfe des </w:t>
+      </w:r>
+      <w:proofErr w:type="spellStart"/>
+      <w:r>
+        <w:t>TypeScript</w:t>
+      </w:r>
+      <w:proofErr w:type="spellEnd"/>
+      <w:r>
+        <w:t xml:space="preserve"> Compilers „</w:t>
+      </w:r>
+      <w:proofErr w:type="spellStart"/>
+      <w:r>
+        <w:t>tsc</w:t>
+      </w:r>
+      <w:proofErr w:type="spellEnd"/>
+      <w:r>
+        <w:t>“ in einfache JavaScript Dateien transpiliert.</w:t>
+      </w:r>
+      <w:r>
+        <w:t xml:space="preserve"> Dadurch kann auf die Popularität und Verbreitung von JavaScript aufgebaut werden und </w:t>
+      </w:r>
+      <w:proofErr w:type="spellStart"/>
+      <w:r>
+        <w:t>TypeScript</w:t>
+      </w:r>
+      <w:proofErr w:type="spellEnd"/>
+      <w:r>
+        <w:t xml:space="preserve"> ist </w:t>
       </w:r>
       <w:r>
         <w:t>überall dort verwendbar,</w:t>
@@ -24370,22 +24518,72 @@
       <w:r>
         <w:t xml:space="preserve"> </w:t>
       </w:r>
+      <w:proofErr w:type="spellStart"/>
       <w:r>
         <w:rPr>
           <w:lang w:val="en-GB"/>
         </w:rPr>
-        <w:t xml:space="preserve">Weiters ist </w:t>
-      </w:r>
+        <w:t>Weiters</w:t>
+      </w:r>
+      <w:proofErr w:type="spellEnd"/>
       <w:r>
         <w:rPr>
           <w:lang w:val="en-GB"/>
         </w:rPr>
-        <w:t>TypeScript ist ein Superset von JavaScript. Es gilt also</w:t>
-      </w:r>
+        <w:t xml:space="preserve"> </w:t>
+      </w:r>
+      <w:proofErr w:type="spellStart"/>
       <w:r>
         <w:rPr>
           <w:lang w:val="en-GB"/>
         </w:rPr>
+        <w:t>ist</w:t>
+      </w:r>
+      <w:proofErr w:type="spellEnd"/>
+      <w:r>
+        <w:rPr>
+          <w:lang w:val="en-GB"/>
+        </w:rPr>
+        <w:t xml:space="preserve"> </w:t>
+      </w:r>
+      <w:r>
+        <w:rPr>
+          <w:lang w:val="en-GB"/>
+        </w:rPr>
+        <w:t xml:space="preserve">TypeScript </w:t>
+      </w:r>
+      <w:proofErr w:type="spellStart"/>
+      <w:r>
+        <w:rPr>
+          <w:lang w:val="en-GB"/>
+        </w:rPr>
+        <w:t>ist</w:t>
+      </w:r>
+      <w:proofErr w:type="spellEnd"/>
+      <w:r>
+        <w:rPr>
+          <w:lang w:val="en-GB"/>
+        </w:rPr>
+        <w:t xml:space="preserve"> </w:t>
+      </w:r>
+      <w:proofErr w:type="spellStart"/>
+      <w:r>
+        <w:rPr>
+          <w:lang w:val="en-GB"/>
+        </w:rPr>
+        <w:t>ein</w:t>
+      </w:r>
+      <w:proofErr w:type="spellEnd"/>
+      <w:r>
+        <w:rPr>
+          <w:lang w:val="en-GB"/>
+        </w:rPr>
+        <w:t xml:space="preserve"> Superset von JavaScript. Es gilt also</w:t>
+      </w:r>
+      <w:r>
+        <w:rPr>
+          <w:lang w:val="en-GB"/>
+        </w:rPr>
         <w:t>:</w:t>
       </w:r>
       <w:r>
@@ -24398,12 +24596,40 @@
         <w:rPr>
           <w:lang w:val="en-GB"/>
         </w:rPr>
-        <w:t>„Any valid .js file can be renamed .ts and be compiled with other TypeScript file</w:t>
-      </w:r>
+        <w:t>„Any valid .</w:t>
+      </w:r>
+      <w:proofErr w:type="spellStart"/>
       <w:r>
         <w:rPr>
           <w:lang w:val="en-GB"/>
         </w:rPr>
+        <w:t>js</w:t>
+      </w:r>
+      <w:proofErr w:type="spellEnd"/>
+      <w:r>
+        <w:rPr>
+          <w:lang w:val="en-GB"/>
+        </w:rPr>
+        <w:t xml:space="preserve"> file can be renamed .</w:t>
+      </w:r>
+      <w:proofErr w:type="spellStart"/>
+      <w:r>
+        <w:rPr>
+          <w:lang w:val="en-GB"/>
+        </w:rPr>
+        <w:t>ts</w:t>
+      </w:r>
+      <w:proofErr w:type="spellEnd"/>
+      <w:r>
+        <w:rPr>
+          <w:lang w:val="en-GB"/>
+        </w:rPr>
+        <w:t xml:space="preserve"> and be compiled with other TypeScript file</w:t>
+      </w:r>
+      <w:r>
+        <w:rPr>
+          <w:lang w:val="en-GB"/>
+        </w:rPr>
         <w:t>.”</w:t>
       </w:r>
       <w:r>
@@ -24419,7 +24645,15 @@
         <w:t xml:space="preserve"> Jedoch </w:t>
       </w:r>
       <w:r>
-        <w:t>bietet TypeScript eine Menge von Vorteilen gegenüber ihrer B</w:t>
+        <w:t xml:space="preserve">bietet </w:t>
+      </w:r>
+      <w:proofErr w:type="spellStart"/>
+      <w:r>
+        <w:t>TypeScript</w:t>
+      </w:r>
+      <w:proofErr w:type="spellEnd"/>
+      <w:r>
+        <w:t xml:space="preserve"> eine Menge von Vorteilen gegenüber ihrer B</w:t>
       </w:r>
       <w:r>
         <w:t>asissprache.</w:t>
@@ -24434,7 +24668,15 @@
         </w:numPr>
       </w:pPr>
       <w:r>
-        <w:t xml:space="preserve">Durch den Kompilierschritt mit dem tsc Compiler </w:t>
+        <w:t xml:space="preserve">Durch den Kompilierschritt mit dem </w:t>
+      </w:r>
+      <w:proofErr w:type="spellStart"/>
+      <w:r>
+        <w:t>tsc</w:t>
+      </w:r>
+      <w:proofErr w:type="spellEnd"/>
+      <w:r>
+        <w:t xml:space="preserve"> Compiler </w:t>
       </w:r>
       <w:r>
         <w:t>wird der Code vor der Ausführung automatisch auf Validität geprüft</w:t>
@@ -24452,22 +24694,51 @@
         <w:t xml:space="preserve">die Notwendigkeit für einen </w:t>
       </w:r>
       <w:r>
-        <w:t>zusätzliches Linting Tool</w:t>
-      </w:r>
-      <w:r>
-        <w:t xml:space="preserve"> wie JSLint</w:t>
-      </w:r>
+        <w:t xml:space="preserve">zusätzliches </w:t>
+      </w:r>
+      <w:proofErr w:type="spellStart"/>
+      <w:r>
+        <w:t>Linting</w:t>
+      </w:r>
+      <w:proofErr w:type="spellEnd"/>
+      <w:r>
+        <w:t xml:space="preserve"> Tool</w:t>
+      </w:r>
+      <w:r>
+        <w:t xml:space="preserve"> wie </w:t>
+      </w:r>
+      <w:proofErr w:type="spellStart"/>
+      <w:r>
+        <w:t>JSLint</w:t>
+      </w:r>
+      <w:proofErr w:type="spellEnd"/>
       <w:r>
         <w:t>.</w:t>
       </w:r>
       <w:r>
-        <w:t xml:space="preserve"> Dieser Compile-Schritt kann natürlich auch in eine CI/CD Pipeline eingebunden </w:t>
+        <w:t xml:space="preserve"> Dieser </w:t>
+      </w:r>
+      <w:proofErr w:type="spellStart"/>
+      <w:r>
+        <w:t>Compile</w:t>
+      </w:r>
+      <w:proofErr w:type="spellEnd"/>
+      <w:r>
+        <w:t xml:space="preserve">-Schritt kann natürlich auch in eine CI/CD Pipeline eingebunden </w:t>
       </w:r>
       <w:r>
         <w:t>werden,</w:t>
       </w:r>
       <w:r>
-        <w:t xml:space="preserve"> um auch bei Merges Feedback über die Validität des Codes zu erhalten.</w:t>
+        <w:t xml:space="preserve"> um auch bei </w:t>
+      </w:r>
+      <w:proofErr w:type="spellStart"/>
+      <w:r>
+        <w:t>Merges</w:t>
+      </w:r>
+      <w:proofErr w:type="spellEnd"/>
+      <w:r>
+        <w:t xml:space="preserve"> Feedback über die Validität des Codes zu erhalten.</w:t>
       </w:r>
     </w:p>
     <w:p>
@@ -24497,7 +24768,15 @@
         <w:t xml:space="preserve">Dies </w:t>
       </w:r>
       <w:r>
-        <w:t>ist nicht nur bei der Zusammenarbeit hilfreich, sondern kann auch die Arbeit jeder einzelnen EntwicklerIn beschleunigen</w:t>
+        <w:t xml:space="preserve">ist nicht nur bei der Zusammenarbeit hilfreich, sondern kann auch die Arbeit jeder einzelnen </w:t>
+      </w:r>
+      <w:proofErr w:type="spellStart"/>
+      <w:r>
+        <w:t>EntwicklerIn</w:t>
+      </w:r>
+      <w:proofErr w:type="spellEnd"/>
+      <w:r>
+        <w:t xml:space="preserve"> beschleunigen</w:t>
       </w:r>
       <w:r>
         <w:t>.</w:t>
@@ -24512,7 +24791,23 @@
         </w:numPr>
       </w:pPr>
       <w:r>
-        <w:t>In TypeScript können Klassen erstellt werden, deren Properties mit Zugriffsmodifikatoren (private/public) versehen sind.</w:t>
+        <w:t xml:space="preserve">In </w:t>
+      </w:r>
+      <w:proofErr w:type="spellStart"/>
+      <w:r>
+        <w:t>TypeScript</w:t>
+      </w:r>
+      <w:proofErr w:type="spellEnd"/>
+      <w:r>
+        <w:t xml:space="preserve"> können Klassen erstellt werden, deren Properties mit Zugriffsmodifikatoren (private/</w:t>
+      </w:r>
+      <w:proofErr w:type="spellStart"/>
+      <w:r>
+        <w:t>public</w:t>
+      </w:r>
+      <w:proofErr w:type="spellEnd"/>
+      <w:r>
+        <w:t>) versehen sind.</w:t>
       </w:r>
     </w:p>
     <w:p>
@@ -24523,8 +24818,13 @@
           <w:numId w:val="11"/>
         </w:numPr>
       </w:pPr>
-      <w:r>
-        <w:t>TypeScript unterstützt Vererbung, Interfaces und generische Programmierung.</w:t>
+      <w:proofErr w:type="spellStart"/>
+      <w:r>
+        <w:t>TypeScript</w:t>
+      </w:r>
+      <w:proofErr w:type="spellEnd"/>
+      <w:r>
+        <w:t xml:space="preserve"> unterstützt Vererbung, Interfaces und generische Programmierung.</w:t>
       </w:r>
     </w:p>
     <w:p>
@@ -24536,7 +24836,15 @@
         </w:numPr>
       </w:pPr>
       <w:r>
-        <w:t>In TypeScript können bereits bestehende JavaScript Bibliotheken wiederverwendet werden. Weiters ist es möglich durch zusätzliche Dateien Typinformationen zu den bestehenden Bibliotheken zu liefern.</w:t>
+        <w:t xml:space="preserve">In </w:t>
+      </w:r>
+      <w:proofErr w:type="spellStart"/>
+      <w:r>
+        <w:t>TypeScript</w:t>
+      </w:r>
+      <w:proofErr w:type="spellEnd"/>
+      <w:r>
+        <w:t xml:space="preserve"> können bereits bestehende JavaScript Bibliotheken wiederverwendet werden. Weiters ist es möglich durch zusätzliche Dateien Typinformationen zu den bestehenden Bibliotheken zu liefern.</w:t>
       </w:r>
     </w:p>
     <w:p>
@@ -24551,7 +24859,23 @@
     </w:p>
     <w:p>
       <w:r>
-        <w:t>Die Entwicklung der Programmiersprache Java begann im Jahr 1991 und sie wurde von den James Gosling, Mike Sheridan und Patrick Naughton designed.</w:t>
+        <w:t xml:space="preserve">Die Entwicklung der Programmiersprache Java begann im Jahr 1991 und sie wurde von den James Gosling, Mike Sheridan und Patrick </w:t>
+      </w:r>
+      <w:proofErr w:type="spellStart"/>
+      <w:r>
+        <w:t>Naughton</w:t>
+      </w:r>
+      <w:proofErr w:type="spellEnd"/>
+      <w:r>
+        <w:t xml:space="preserve"> </w:t>
+      </w:r>
+      <w:proofErr w:type="spellStart"/>
+      <w:r>
+        <w:t>designed</w:t>
+      </w:r>
+      <w:proofErr w:type="spellEnd"/>
+      <w:r>
+        <w:t>.</w:t>
       </w:r>
       <w:r>
         <w:t xml:space="preserve"> [24]</w:t>
@@ -24574,7 +24898,39 @@
         <w:t xml:space="preserve"> um anderen Entwicklern einen leichten Umstieg auf das neue Java zu ermöglichen. Allerdings versuchte Java die teils sehr komplexen (wenn auch effektiven) Sprachfeatures von C++ etwas zu vereinfachen. Java sollte eine simple, objektorientierte und robuste Sprache werden.</w:t>
       </w:r>
       <w:r>
-        <w:t xml:space="preserve"> Die Funktionalität die Java zu dem großen Erfolg verhalf, den sie später hatte, war das „write once, run anywhere“ (WORA) Prinzip.</w:t>
+        <w:t xml:space="preserve"> Die Funktionalität die Java zu dem großen Erfolg verhalf, den sie später hatte, war das „</w:t>
+      </w:r>
+      <w:proofErr w:type="spellStart"/>
+      <w:r>
+        <w:t>write</w:t>
+      </w:r>
+      <w:proofErr w:type="spellEnd"/>
+      <w:r>
+        <w:t xml:space="preserve"> </w:t>
+      </w:r>
+      <w:proofErr w:type="spellStart"/>
+      <w:r>
+        <w:t>once</w:t>
+      </w:r>
+      <w:proofErr w:type="spellEnd"/>
+      <w:r>
+        <w:t xml:space="preserve">, </w:t>
+      </w:r>
+      <w:proofErr w:type="spellStart"/>
+      <w:r>
+        <w:t>run</w:t>
+      </w:r>
+      <w:proofErr w:type="spellEnd"/>
+      <w:r>
+        <w:t xml:space="preserve"> </w:t>
+      </w:r>
+      <w:proofErr w:type="spellStart"/>
+      <w:r>
+        <w:t>anywhere</w:t>
+      </w:r>
+      <w:proofErr w:type="spellEnd"/>
+      <w:r>
+        <w:t>“ (WORA) Prinzip.</w:t>
       </w:r>
       <w:r>
         <w:t xml:space="preserve"> Im Gegensatz zu den zuvor gängigen Programmiersprachen muss Java nämlich für bestimmte Hardwarearchitekturen kompiliert werden.</w:t>
@@ -24587,13 +24943,29 @@
         <w:t>dem sogenannten Java Bytecode kompiliert. Dieser Bytecode kann dann von eine</w:t>
       </w:r>
       <w:r>
-        <w:t>r Java Virtual Machine (JVM) ausgeführt werden</w:t>
+        <w:t xml:space="preserve">r Java Virtual </w:t>
+      </w:r>
+      <w:proofErr w:type="spellStart"/>
+      <w:r>
+        <w:t>Machine</w:t>
+      </w:r>
+      <w:proofErr w:type="spellEnd"/>
+      <w:r>
+        <w:t xml:space="preserve"> (JVM) ausgeführt werden</w:t>
       </w:r>
       <w:r>
         <w:t>. Diese JVM ist im Grunde ein eigenständiges Programm</w:t>
       </w:r>
       <w:r>
-        <w:t xml:space="preserve"> welche mit dem Java Runtime Environment (JRE) mitgeliefert wird. Ein einmal kompiliertes Java Programm kann also auf allen Geräten ausgeführt werden, auf denen ein passendes JRE installiert ist</w:t>
+        <w:t xml:space="preserve"> welche mit dem Java </w:t>
+      </w:r>
+      <w:proofErr w:type="spellStart"/>
+      <w:r>
+        <w:t>Runtime</w:t>
+      </w:r>
+      <w:proofErr w:type="spellEnd"/>
+      <w:r>
+        <w:t xml:space="preserve"> Environment (JRE) mitgeliefert wird. Ein einmal kompiliertes Java Programm kann also auf allen Geräten ausgeführt werden, auf denen ein passendes JRE installiert ist</w:t>
       </w:r>
       <w:r>
         <w:t xml:space="preserve">. So </w:t>
@@ -24613,10 +24985,34 @@
     </w:p>
     <w:p>
       <w:r>
-        <w:t>Ein weiterer Vorteil gegenüber älteren Sprachen wie C++ ist die automatisierte Speicherverwaltung. Diese funktioniert mithilfe eines sogenannten „garbage collectors“</w:t>
-      </w:r>
-      <w:r>
-        <w:t xml:space="preserve"> welcher nicht mehr benötigten Speicher am Heap bereinigt und freigibt. Man kann also beliebig neue Objekte im Speicher allokieren und muss sich nicht um die deallokierung der zuvor erstellten Objekte kümmern. Auf diese Weise können häufige Programmierfehler wie Memory Leaks fast vollständig unterbunden werden.</w:t>
+        <w:t>Ein weiterer Vorteil gegenüber älteren Sprachen wie C++ ist die automatisierte Speicherverwaltung. Diese funktioniert mithilfe eines sogenannten „</w:t>
+      </w:r>
+      <w:proofErr w:type="spellStart"/>
+      <w:r>
+        <w:t>garbage</w:t>
+      </w:r>
+      <w:proofErr w:type="spellEnd"/>
+      <w:r>
+        <w:t xml:space="preserve"> </w:t>
+      </w:r>
+      <w:proofErr w:type="spellStart"/>
+      <w:r>
+        <w:t>collectors</w:t>
+      </w:r>
+      <w:proofErr w:type="spellEnd"/>
+      <w:r>
+        <w:t>“</w:t>
+      </w:r>
+      <w:r>
+        <w:t xml:space="preserve"> welcher nicht mehr benötigten Speicher am Heap bereinigt und freigibt. Man kann also beliebig neue Objekte im Speicher allokieren und muss sich nicht um die </w:t>
+      </w:r>
+      <w:proofErr w:type="spellStart"/>
+      <w:r>
+        <w:t>deallokierung</w:t>
+      </w:r>
+      <w:proofErr w:type="spellEnd"/>
+      <w:r>
+        <w:t xml:space="preserve"> der zuvor erstellten Objekte kümmern. Auf diese Weise können häufige Programmierfehler wie Memory Leaks fast vollständig unterbunden werden.</w:t>
       </w:r>
     </w:p>
     <w:p>
@@ -24657,10 +25053,39 @@
         <w:t>Information</w:t>
       </w:r>
       <w:r>
-        <w:t xml:space="preserve"> Hiding</w:t>
-      </w:r>
-      <w:r>
-        <w:t xml:space="preserve"> mithilfe von Zugriffsmodifikatoren (public/private/protected/package)</w:t>
+        <w:t xml:space="preserve"> </w:t>
+      </w:r>
+      <w:proofErr w:type="spellStart"/>
+      <w:r>
+        <w:t>Hiding</w:t>
+      </w:r>
+      <w:proofErr w:type="spellEnd"/>
+      <w:r>
+        <w:t xml:space="preserve"> mithilfe von Zugriffsmodifikatoren (</w:t>
+      </w:r>
+      <w:proofErr w:type="spellStart"/>
+      <w:r>
+        <w:t>public</w:t>
+      </w:r>
+      <w:proofErr w:type="spellEnd"/>
+      <w:r>
+        <w:t>/private/</w:t>
+      </w:r>
+      <w:proofErr w:type="spellStart"/>
+      <w:r>
+        <w:t>protected</w:t>
+      </w:r>
+      <w:proofErr w:type="spellEnd"/>
+      <w:r>
+        <w:t>/</w:t>
+      </w:r>
+      <w:proofErr w:type="spellStart"/>
+      <w:r>
+        <w:t>package</w:t>
+      </w:r>
+      <w:proofErr w:type="spellEnd"/>
+      <w:r>
+        <w:t>)</w:t>
       </w:r>
       <w:r>
         <w:t>,</w:t>
@@ -24669,7 +25094,15 @@
         <w:t xml:space="preserve"> Vererbung, Interfaces, Polymorphismus, Überladen von Methoden, generischer Programmierung</w:t>
       </w:r>
       <w:r>
-        <w:t>, Exception Handling und vieles mehr.</w:t>
+        <w:t xml:space="preserve">, </w:t>
+      </w:r>
+      <w:proofErr w:type="spellStart"/>
+      <w:r>
+        <w:t>Exception</w:t>
+      </w:r>
+      <w:proofErr w:type="spellEnd"/>
+      <w:r>
+        <w:t xml:space="preserve"> Handling und vieles mehr.</w:t>
       </w:r>
     </w:p>
     <w:p>
@@ -24712,11 +25145,19 @@
         </w:rPr>
       </w:pPr>
       <w:bookmarkStart w:id="16" w:name="_Toc147066502"/>
+      <w:proofErr w:type="spellStart"/>
       <w:r>
         <w:rPr>
           <w:lang w:val="de-AT"/>
         </w:rPr>
-        <w:t>IntelliJ IDEA</w:t>
+        <w:t>IntelliJ</w:t>
+      </w:r>
+      <w:proofErr w:type="spellEnd"/>
+      <w:r>
+        <w:rPr>
+          <w:lang w:val="de-AT"/>
+        </w:rPr>
+        <w:t xml:space="preserve"> IDEA</w:t>
       </w:r>
       <w:bookmarkEnd w:id="16"/>
     </w:p>
@@ -24760,11 +25201,19 @@
         </w:rPr>
       </w:pPr>
       <w:bookmarkStart w:id="19" w:name="_Toc147066505"/>
+      <w:proofErr w:type="spellStart"/>
       <w:r>
         <w:rPr>
           <w:lang w:val="de-AT"/>
         </w:rPr>
-        <w:t>IntelliJ IDEA</w:t>
+        <w:t>IntelliJ</w:t>
+      </w:r>
+      <w:proofErr w:type="spellEnd"/>
+      <w:r>
+        <w:rPr>
+          <w:lang w:val="de-AT"/>
+        </w:rPr>
+        <w:t xml:space="preserve"> IDEA</w:t>
       </w:r>
       <w:bookmarkEnd w:id="19"/>
     </w:p>
@@ -24776,28 +25225,76 @@
         </w:rPr>
       </w:pPr>
       <w:bookmarkStart w:id="20" w:name="_Toc147066506"/>
+      <w:proofErr w:type="spellStart"/>
       <w:r>
         <w:rPr>
           <w:lang w:val="de-AT"/>
         </w:rPr>
-        <w:t>IntelliJ Flora Plugins</w:t>
+        <w:t>IntelliJ</w:t>
+      </w:r>
+      <w:proofErr w:type="spellEnd"/>
+      <w:r>
+        <w:rPr>
+          <w:lang w:val="de-AT"/>
+        </w:rPr>
+        <w:t xml:space="preserve"> Flora Plugins</w:t>
       </w:r>
       <w:bookmarkEnd w:id="20"/>
     </w:p>
     <w:p>
       <w:r>
-        <w:t>In der Plugin Dokumentation von JetBrains wird zu Beginn empfohlen sich noch einmal gründlich zu überlegen, ob man für die von einem gewünschte Funktionalität wirklich ein vollwertiges Plugin benötigt. Häufig kommt es nämlich vor</w:t>
+        <w:t xml:space="preserve">In der Plugin Dokumentation von </w:t>
+      </w:r>
+      <w:proofErr w:type="spellStart"/>
+      <w:r>
+        <w:t>JetBrains</w:t>
+      </w:r>
+      <w:proofErr w:type="spellEnd"/>
+      <w:r>
+        <w:t xml:space="preserve"> wird zu Beginn empfohlen sich noch einmal gründlich zu überlegen, ob man für die </w:t>
+      </w:r>
+      <w:proofErr w:type="gramStart"/>
+      <w:r>
+        <w:t>von einem gewünschte Funktionalität</w:t>
+      </w:r>
+      <w:proofErr w:type="gramEnd"/>
+      <w:r>
+        <w:t xml:space="preserve"> wirklich ein vollwertiges Plugin benötigt. Häufig kommt es nämlich vor</w:t>
       </w:r>
       <w:r>
         <w:t>,</w:t>
       </w:r>
       <w:r>
-        <w:t xml:space="preserve"> dass nur bestimmte kleine Tasks innerhalb des IDEs automatisiert werden sollen. Hierfür schlägt JetBrains einige leichtgewichtige Alternativen vor. Eine nennenswerte Alternative ist das „Flora Plugin“ für das IntelliJ IDEA. </w:t>
-      </w:r>
-    </w:p>
-    <w:p>
-      <w:r>
-        <w:t>Flora kann über die Einstellungen des IntelliJ IDEA im Abschnitt „Plugins“ installiert werden.</w:t>
+        <w:t xml:space="preserve"> dass nur bestimmte kleine Tasks innerhalb des IDEs automatisiert werden sollen. Hierfür schlägt </w:t>
+      </w:r>
+      <w:proofErr w:type="spellStart"/>
+      <w:r>
+        <w:t>JetBrains</w:t>
+      </w:r>
+      <w:proofErr w:type="spellEnd"/>
+      <w:r>
+        <w:t xml:space="preserve"> einige leichtgewichtige Alternativen vor. Eine nennenswerte Alternative ist das „Flora Plugin“ für das </w:t>
+      </w:r>
+      <w:proofErr w:type="spellStart"/>
+      <w:r>
+        <w:t>IntelliJ</w:t>
+      </w:r>
+      <w:proofErr w:type="spellEnd"/>
+      <w:r>
+        <w:t xml:space="preserve"> IDEA. </w:t>
+      </w:r>
+    </w:p>
+    <w:p>
+      <w:r>
+        <w:t xml:space="preserve">Flora kann über die Einstellungen des </w:t>
+      </w:r>
+      <w:proofErr w:type="spellStart"/>
+      <w:r>
+        <w:t>IntelliJ</w:t>
+      </w:r>
+      <w:proofErr w:type="spellEnd"/>
+      <w:r>
+        <w:t xml:space="preserve"> IDEA im Abschnitt „Plugins“ installiert werden.</w:t>
       </w:r>
     </w:p>
     <w:p>
@@ -24851,12 +25348,81 @@
     </w:p>
     <w:p>
       <w:r>
-        <w:t>Das Plugin sucht dann in den geöffneten Projektverzeichnissen nach ausführbaren JavaScript oder Kotlin Script „micro plugin“ Dateien. Diese müssen sich in einem Ordner namens „.plugins“ befinden und auf „.plugin.js“ oder „.plugin.kts“ enden.</w:t>
-      </w:r>
-    </w:p>
-    <w:p>
-      <w:r>
-        <w:t>Innerhalb diese Plugin Dateien kann über die Variable „ide“ auf die angebotene Schnittstelle zugegriffen werden. Diese erlaubt es unter anderem Actions, Keyboard Shortcuts, Services und ToolWindows zu erstellen.</w:t>
+        <w:t xml:space="preserve">Das Plugin sucht dann in den geöffneten Projektverzeichnissen nach ausführbaren JavaScript oder </w:t>
+      </w:r>
+      <w:proofErr w:type="spellStart"/>
+      <w:r>
+        <w:t>Kotlin</w:t>
+      </w:r>
+      <w:proofErr w:type="spellEnd"/>
+      <w:r>
+        <w:t xml:space="preserve"> </w:t>
+      </w:r>
+      <w:proofErr w:type="spellStart"/>
+      <w:r>
+        <w:t>Script</w:t>
+      </w:r>
+      <w:proofErr w:type="spellEnd"/>
+      <w:r>
+        <w:t xml:space="preserve"> „</w:t>
+      </w:r>
+      <w:proofErr w:type="spellStart"/>
+      <w:r>
+        <w:t>micro</w:t>
+      </w:r>
+      <w:proofErr w:type="spellEnd"/>
+      <w:r>
+        <w:t xml:space="preserve"> </w:t>
+      </w:r>
+      <w:proofErr w:type="spellStart"/>
+      <w:r>
+        <w:t>plugin</w:t>
+      </w:r>
+      <w:proofErr w:type="spellEnd"/>
+      <w:r>
+        <w:t xml:space="preserve">“ Dateien. Diese müssen sich in einem Ordner namens </w:t>
+      </w:r>
+      <w:proofErr w:type="gramStart"/>
+      <w:r>
+        <w:t>„.</w:t>
+      </w:r>
+      <w:proofErr w:type="spellStart"/>
+      <w:r>
+        <w:t>plugins</w:t>
+      </w:r>
+      <w:proofErr w:type="spellEnd"/>
+      <w:proofErr w:type="gramEnd"/>
+      <w:r>
+        <w:t>“ befinden und auf „.plugin.js“ oder „.</w:t>
+      </w:r>
+      <w:proofErr w:type="spellStart"/>
+      <w:r>
+        <w:t>plugin.kts</w:t>
+      </w:r>
+      <w:proofErr w:type="spellEnd"/>
+      <w:r>
+        <w:t>“ enden.</w:t>
+      </w:r>
+    </w:p>
+    <w:p>
+      <w:r>
+        <w:t>Innerhalb diese Plugin Dateien kann über die Variable „</w:t>
+      </w:r>
+      <w:proofErr w:type="spellStart"/>
+      <w:r>
+        <w:t>ide</w:t>
+      </w:r>
+      <w:proofErr w:type="spellEnd"/>
+      <w:r>
+        <w:t xml:space="preserve">“ auf die angebotene Schnittstelle zugegriffen werden. Diese erlaubt es unter anderem Actions, Keyboard Shortcuts, Services und </w:t>
+      </w:r>
+      <w:proofErr w:type="spellStart"/>
+      <w:r>
+        <w:t>ToolWindows</w:t>
+      </w:r>
+      <w:proofErr w:type="spellEnd"/>
+      <w:r>
+        <w:t xml:space="preserve"> zu erstellen.</w:t>
       </w:r>
     </w:p>
     <w:p>
@@ -24903,7 +25469,15 @@
     </w:p>
     <w:p>
       <w:r>
-        <w:t>Flora Plugins bieten sich vor allem dann an, wenn eine projektspezifische Aufgabe automatisiert werden soll. Hier sind vor Allem die Leichtgewichtigkeit der Plugins und die Schnelle, mit der ein einfaches Plugin entwickelt werden kann, von großem Vorteil. Weiters spricht für diesen Anwendungsfall, dass der Plugin Code direkt im Projektordner abgelegt wird und somit auch in einem Version Control System wie Git mit abgelegt werden kann.</w:t>
+        <w:t xml:space="preserve">Flora Plugins bieten sich vor allem dann an, wenn eine projektspezifische Aufgabe automatisiert werden soll. Hier sind vor Allem die Leichtgewichtigkeit der Plugins und die Schnelle, mit der ein einfaches Plugin entwickelt werden kann, von großem Vorteil. Weiters spricht für diesen Anwendungsfall, dass der Plugin Code direkt im Projektordner abgelegt wird und somit auch in einem Version Control System wie </w:t>
+      </w:r>
+      <w:proofErr w:type="spellStart"/>
+      <w:r>
+        <w:t>Git</w:t>
+      </w:r>
+      <w:proofErr w:type="spellEnd"/>
+      <w:r>
+        <w:t xml:space="preserve"> mit abgelegt werden kann.</w:t>
       </w:r>
     </w:p>
     <w:p>
@@ -25067,7 +25641,21 @@
         <w:rPr>
           <w:lang w:val="de-AT"/>
         </w:rPr>
-        <w:t>Entwicklung des Prototyps für IntelliJ IDEA</w:t>
+        <w:t xml:space="preserve">Entwicklung des Prototyps für </w:t>
+      </w:r>
+      <w:proofErr w:type="spellStart"/>
+      <w:r>
+        <w:rPr>
+          <w:lang w:val="de-AT"/>
+        </w:rPr>
+        <w:t>IntelliJ</w:t>
+      </w:r>
+      <w:proofErr w:type="spellEnd"/>
+      <w:r>
+        <w:rPr>
+          <w:lang w:val="de-AT"/>
+        </w:rPr>
+        <w:t xml:space="preserve"> IDEA</w:t>
       </w:r>
       <w:bookmarkEnd w:id="30"/>
     </w:p>
@@ -25252,11 +25840,19 @@
         </w:rPr>
       </w:pPr>
       <w:bookmarkStart w:id="42" w:name="_Toc147066529"/>
+      <w:proofErr w:type="spellStart"/>
       <w:r>
         <w:rPr>
           <w:lang w:val="de-AT"/>
         </w:rPr>
-        <w:t>Intuitivität der API (eventuell)</w:t>
+        <w:t>Intuitivität</w:t>
+      </w:r>
+      <w:proofErr w:type="spellEnd"/>
+      <w:r>
+        <w:rPr>
+          <w:lang w:val="de-AT"/>
+        </w:rPr>
+        <w:t xml:space="preserve"> der API (eventuell)</w:t>
       </w:r>
       <w:bookmarkEnd w:id="42"/>
     </w:p>
@@ -25381,11 +25977,19 @@
         </w:rPr>
       </w:pPr>
       <w:bookmarkStart w:id="50" w:name="_Toc147066537"/>
+      <w:proofErr w:type="spellStart"/>
       <w:r>
         <w:rPr>
           <w:lang w:val="de-AT"/>
         </w:rPr>
-        <w:t>IntelliJ IDEA</w:t>
+        <w:t>IntelliJ</w:t>
+      </w:r>
+      <w:proofErr w:type="spellEnd"/>
+      <w:r>
+        <w:rPr>
+          <w:lang w:val="de-AT"/>
+        </w:rPr>
+        <w:t xml:space="preserve"> IDEA</w:t>
       </w:r>
       <w:bookmarkEnd w:id="50"/>
     </w:p>
@@ -25445,11 +26049,19 @@
         </w:rPr>
       </w:pPr>
       <w:bookmarkStart w:id="54" w:name="_Toc147066541"/>
+      <w:proofErr w:type="spellStart"/>
       <w:r>
         <w:rPr>
           <w:lang w:val="de-AT"/>
         </w:rPr>
-        <w:t>IntelliJ IDEA</w:t>
+        <w:t>IntelliJ</w:t>
+      </w:r>
+      <w:proofErr w:type="spellEnd"/>
+      <w:r>
+        <w:rPr>
+          <w:lang w:val="de-AT"/>
+        </w:rPr>
+        <w:t xml:space="preserve"> IDEA</w:t>
       </w:r>
       <w:bookmarkEnd w:id="54"/>
     </w:p>
@@ -25493,11 +26105,19 @@
         </w:rPr>
       </w:pPr>
       <w:bookmarkStart w:id="57" w:name="_Toc147066544"/>
+      <w:proofErr w:type="spellStart"/>
       <w:r>
         <w:rPr>
           <w:lang w:val="de-AT"/>
         </w:rPr>
-        <w:t>IntelliJ IDEA</w:t>
+        <w:t>IntelliJ</w:t>
+      </w:r>
+      <w:proofErr w:type="spellEnd"/>
+      <w:r>
+        <w:rPr>
+          <w:lang w:val="de-AT"/>
+        </w:rPr>
+        <w:t xml:space="preserve"> IDEA</w:t>
       </w:r>
       <w:bookmarkEnd w:id="57"/>
     </w:p>
@@ -25509,11 +26129,19 @@
         </w:rPr>
       </w:pPr>
       <w:bookmarkStart w:id="58" w:name="_Toc147066545"/>
+      <w:proofErr w:type="spellStart"/>
       <w:r>
         <w:rPr>
           <w:lang w:val="de-AT"/>
         </w:rPr>
-        <w:t>Intuitivität der API (eventuell)</w:t>
+        <w:t>Intuitivität</w:t>
+      </w:r>
+      <w:proofErr w:type="spellEnd"/>
+      <w:r>
+        <w:rPr>
+          <w:lang w:val="de-AT"/>
+        </w:rPr>
+        <w:t xml:space="preserve"> der API (eventuell)</w:t>
       </w:r>
       <w:bookmarkEnd w:id="58"/>
     </w:p>
@@ -25541,11 +26169,19 @@
         </w:rPr>
       </w:pPr>
       <w:bookmarkStart w:id="60" w:name="_Toc147066547"/>
+      <w:proofErr w:type="spellStart"/>
       <w:r>
         <w:rPr>
           <w:lang w:val="de-AT"/>
         </w:rPr>
-        <w:t>IntelliJ IDEA</w:t>
+        <w:t>IntelliJ</w:t>
+      </w:r>
+      <w:proofErr w:type="spellEnd"/>
+      <w:r>
+        <w:rPr>
+          <w:lang w:val="de-AT"/>
+        </w:rPr>
+        <w:t xml:space="preserve"> IDEA</w:t>
       </w:r>
       <w:bookmarkEnd w:id="60"/>
     </w:p>
@@ -25589,11 +26225,19 @@
         </w:rPr>
       </w:pPr>
       <w:bookmarkStart w:id="63" w:name="_Toc147066550"/>
+      <w:proofErr w:type="spellStart"/>
       <w:r>
         <w:rPr>
           <w:lang w:val="de-AT"/>
         </w:rPr>
-        <w:t>IntelliJ IDEA</w:t>
+        <w:t>IntelliJ</w:t>
+      </w:r>
+      <w:proofErr w:type="spellEnd"/>
+      <w:r>
+        <w:rPr>
+          <w:lang w:val="de-AT"/>
+        </w:rPr>
+        <w:t xml:space="preserve"> IDEA</w:t>
       </w:r>
       <w:bookmarkEnd w:id="63"/>
     </w:p>
@@ -25638,11 +26282,19 @@
         </w:rPr>
       </w:pPr>
       <w:bookmarkStart w:id="66" w:name="_Toc147066553"/>
+      <w:proofErr w:type="spellStart"/>
       <w:r>
         <w:rPr>
           <w:lang w:val="de-AT"/>
         </w:rPr>
-        <w:t>IntelliJ IDEA</w:t>
+        <w:t>IntelliJ</w:t>
+      </w:r>
+      <w:proofErr w:type="spellEnd"/>
+      <w:r>
+        <w:rPr>
+          <w:lang w:val="de-AT"/>
+        </w:rPr>
+        <w:t xml:space="preserve"> IDEA</w:t>
       </w:r>
       <w:bookmarkEnd w:id="66"/>
     </w:p>
@@ -25686,11 +26338,19 @@
         </w:rPr>
       </w:pPr>
       <w:bookmarkStart w:id="69" w:name="_Toc147066556"/>
+      <w:proofErr w:type="spellStart"/>
       <w:r>
         <w:rPr>
           <w:lang w:val="de-AT"/>
         </w:rPr>
-        <w:t>IntelliJ IDEA</w:t>
+        <w:t>IntelliJ</w:t>
+      </w:r>
+      <w:proofErr w:type="spellEnd"/>
+      <w:r>
+        <w:rPr>
+          <w:lang w:val="de-AT"/>
+        </w:rPr>
+        <w:t xml:space="preserve"> IDEA</w:t>
       </w:r>
       <w:bookmarkEnd w:id="69"/>
     </w:p>
@@ -25734,11 +26394,19 @@
         </w:rPr>
       </w:pPr>
       <w:bookmarkStart w:id="72" w:name="_Toc147066559"/>
+      <w:proofErr w:type="spellStart"/>
       <w:r>
         <w:rPr>
           <w:lang w:val="de-AT"/>
         </w:rPr>
-        <w:t>IntelliJ IDEA</w:t>
+        <w:t>IntelliJ</w:t>
+      </w:r>
+      <w:proofErr w:type="spellEnd"/>
+      <w:r>
+        <w:rPr>
+          <w:lang w:val="de-AT"/>
+        </w:rPr>
+        <w:t xml:space="preserve"> IDEA</w:t>
       </w:r>
       <w:bookmarkEnd w:id="72"/>
     </w:p>
@@ -25750,6 +26418,7 @@
         </w:rPr>
       </w:pPr>
       <w:bookmarkStart w:id="73" w:name="_Toc147066560"/>
+      <w:proofErr w:type="spellStart"/>
       <w:r>
         <w:rPr>
           <w:lang w:val="de-AT"/>
@@ -25757,6 +26426,7 @@
         <w:t>Conclusion</w:t>
       </w:r>
       <w:bookmarkEnd w:id="73"/>
+      <w:proofErr w:type="spellEnd"/>
     </w:p>
     <w:p>
       <w:pPr>
@@ -25857,10 +26527,26 @@
     </w:p>
     <w:p>
       <w:r>
-        <w:t>Die erste offizielle Version von Visual Studio Code, häufig abgekürzt auch als VS Code, wurde am 14. April 2016 von Microsoft veröffentlicht.</w:t>
-      </w:r>
-      <w:r>
-        <w:t xml:space="preserve"> Die Idee hinter VS Code war einen möglichst einfachen Code Editor anzubieten, welcher nur die wichtigsten und besten Funktionen für Entwickler</w:t>
+        <w:t xml:space="preserve">Die erste offizielle Version von Visual Studio Code, häufig abgekürzt auch als </w:t>
+      </w:r>
+      <w:proofErr w:type="gramStart"/>
+      <w:r>
+        <w:t>VS Code</w:t>
+      </w:r>
+      <w:proofErr w:type="gramEnd"/>
+      <w:r>
+        <w:t>, wurde am 14. April 2016 von Microsoft veröffentlicht.</w:t>
+      </w:r>
+      <w:r>
+        <w:t xml:space="preserve"> Die Idee hinter </w:t>
+      </w:r>
+      <w:proofErr w:type="gramStart"/>
+      <w:r>
+        <w:t>VS Code</w:t>
+      </w:r>
+      <w:proofErr w:type="gramEnd"/>
+      <w:r>
+        <w:t xml:space="preserve"> war einen möglichst einfachen Code Editor anzubieten, welcher nur die wichtigsten und besten Funktionen für Entwickler</w:t>
       </w:r>
       <w:r>
         <w:t>Innen</w:t>
@@ -25872,7 +26558,15 @@
         <w:t xml:space="preserve"> Es hob sich somit von anderen IDEs wie der Visual Studio Reihe von Microsoft ab, da es ein sehr leichtgewichtiger Editor war, welcher trotzdem mit einer großen Menge an Programmiersprachen arbeiten konnte und für diese auch Microsofts </w:t>
       </w:r>
       <w:r>
-        <w:t xml:space="preserve">code completion </w:t>
+        <w:t xml:space="preserve">code </w:t>
+      </w:r>
+      <w:proofErr w:type="spellStart"/>
+      <w:r>
+        <w:t>completion</w:t>
+      </w:r>
+      <w:proofErr w:type="spellEnd"/>
+      <w:r>
+        <w:t xml:space="preserve"> </w:t>
       </w:r>
       <w:r>
         <w:t>namens „IntelliSense“ unterstützte.</w:t>
@@ -25895,7 +26589,31 @@
     </w:p>
     <w:p>
       <w:r>
-        <w:t xml:space="preserve">Aus den Stack Overflow developer surveys der vergangenen Jahre kann der rasche Aufstieg von VS Code beobachtet werden. Während es im Jahr </w:t>
+        <w:t xml:space="preserve">Aus den Stack Overflow </w:t>
+      </w:r>
+      <w:proofErr w:type="spellStart"/>
+      <w:r>
+        <w:t>developer</w:t>
+      </w:r>
+      <w:proofErr w:type="spellEnd"/>
+      <w:r>
+        <w:t xml:space="preserve"> </w:t>
+      </w:r>
+      <w:proofErr w:type="spellStart"/>
+      <w:r>
+        <w:t>surveys</w:t>
+      </w:r>
+      <w:proofErr w:type="spellEnd"/>
+      <w:r>
+        <w:t xml:space="preserve"> der vergangenen Jahre kann der rasche Aufstieg von </w:t>
+      </w:r>
+      <w:proofErr w:type="gramStart"/>
+      <w:r>
+        <w:t>VS Code</w:t>
+      </w:r>
+      <w:proofErr w:type="gramEnd"/>
+      <w:r>
+        <w:t xml:space="preserve"> beobachtet werden. Während es im Jahr </w:t>
       </w:r>
       <w:r>
         <w:t>der Veröffentlichung</w:t>
@@ -25913,7 +26631,15 @@
         <w:t xml:space="preserve"> mit 34,9%.</w:t>
       </w:r>
       <w:r>
-        <w:t xml:space="preserve"> In der aktuellsten Umfrage von 2023 war es der klare Sieger und wurde vom 73,71% der Abstimmenden aktiv genutzt.</w:t>
+        <w:t xml:space="preserve"> In der </w:t>
+      </w:r>
+      <w:proofErr w:type="gramStart"/>
+      <w:r>
+        <w:t>aktuellsten</w:t>
+      </w:r>
+      <w:proofErr w:type="gramEnd"/>
+      <w:r>
+        <w:t xml:space="preserve"> Umfrage von 2023 war es der klare Sieger und wurde vom 73,71% der Abstimmenden aktiv genutzt.</w:t>
       </w:r>
     </w:p>
     <w:p>
@@ -25924,12 +26650,25 @@
         <w:t xml:space="preserve"> Durch die </w:t>
       </w:r>
       <w:r>
-        <w:t>direkte Einbindung des Visual Studio Marketplace in VS Code bildete sich über die Jahre eine große Community die eine enorme Anzahl von Plugins entwickelt, verbessert und betreut.</w:t>
-      </w:r>
-    </w:p>
-    <w:p>
-      <w:r>
-        <w:t>Src:</w:t>
+        <w:t xml:space="preserve">direkte Einbindung des Visual Studio Marketplace in </w:t>
+      </w:r>
+      <w:proofErr w:type="gramStart"/>
+      <w:r>
+        <w:t>VS Code</w:t>
+      </w:r>
+      <w:proofErr w:type="gramEnd"/>
+      <w:r>
+        <w:t xml:space="preserve"> bildete sich über die Jahre eine große Community die eine enorme Anzahl von Plugins entwickelt, verbessert und betreut.</w:t>
+      </w:r>
+    </w:p>
+    <w:p>
+      <w:proofErr w:type="spellStart"/>
+      <w:r>
+        <w:t>Src</w:t>
+      </w:r>
+      <w:proofErr w:type="spellEnd"/>
+      <w:r>
+        <w:t>:</w:t>
       </w:r>
     </w:p>
     <w:p>
@@ -25982,12 +26721,14 @@
       </w:pPr>
       <w:bookmarkStart w:id="79" w:name="_Toc146048438"/>
       <w:bookmarkStart w:id="80" w:name="_Toc147066564"/>
+      <w:proofErr w:type="spellStart"/>
       <w:r>
         <w:rPr>
           <w:lang w:val="de-AT"/>
         </w:rPr>
         <w:t>IntelliJ</w:t>
       </w:r>
+      <w:proofErr w:type="spellEnd"/>
       <w:r>
         <w:rPr>
           <w:lang w:val="de-AT"/>
@@ -25998,22 +26739,99 @@
       <w:bookmarkEnd w:id="80"/>
     </w:p>
     <w:p>
-      <w:r>
-        <w:t xml:space="preserve">IntelliJ IDEA wurde erstmals im Januar 2001 von dem Unternehmen JetBrains veröffentlicht. Im Gegensatz zu Visual Studio Code handelt es sich bei IntelliJ um ein IDE </w:t>
-      </w:r>
-      <w:r>
-        <w:t>welches speziell auf die Entwicklung von Programmen in den Programmiersprachen Java und Kotlin ausgelegt ist.</w:t>
-      </w:r>
-      <w:r>
-        <w:t xml:space="preserve"> IntelliJ IDEA wird in einer frei zu verwendenden, open source „Community Edition“, sowie in einer kommerziellen Form als „IntelliJ IDEA Ultimate“ angeboten.</w:t>
+      <w:proofErr w:type="spellStart"/>
+      <w:r>
+        <w:t>IntelliJ</w:t>
+      </w:r>
+      <w:proofErr w:type="spellEnd"/>
+      <w:r>
+        <w:t xml:space="preserve"> IDEA wurde erstmals im Januar 2001 von dem Unternehmen </w:t>
+      </w:r>
+      <w:proofErr w:type="spellStart"/>
+      <w:r>
+        <w:t>JetBrains</w:t>
+      </w:r>
+      <w:proofErr w:type="spellEnd"/>
+      <w:r>
+        <w:t xml:space="preserve"> veröffentlicht. Im Gegensatz zu Visual Studio Code handelt es sich bei </w:t>
+      </w:r>
+      <w:proofErr w:type="spellStart"/>
+      <w:r>
+        <w:t>IntelliJ</w:t>
+      </w:r>
+      <w:proofErr w:type="spellEnd"/>
+      <w:r>
+        <w:t xml:space="preserve"> um ein IDE </w:t>
+      </w:r>
+      <w:r>
+        <w:t xml:space="preserve">welches speziell auf die Entwicklung von Programmen in den Programmiersprachen Java und </w:t>
+      </w:r>
+      <w:proofErr w:type="spellStart"/>
+      <w:r>
+        <w:t>Kotlin</w:t>
+      </w:r>
+      <w:proofErr w:type="spellEnd"/>
+      <w:r>
+        <w:t xml:space="preserve"> ausgelegt ist.</w:t>
       </w:r>
       <w:r>
         <w:t xml:space="preserve"> </w:t>
       </w:r>
-    </w:p>
-    <w:p>
-      <w:r>
-        <w:t xml:space="preserve">Aufgrund der Spezialisierung auf Java und Kotlin Projekte unterstützt die IntelliJ Community Edition nur eine relativ kleine Auswahl an Sprachen, Frameworks und Build Tools. Während IntelliJ IDEA Ultimate den Umfang an Features </w:t>
+      <w:proofErr w:type="spellStart"/>
+      <w:r>
+        <w:t>IntelliJ</w:t>
+      </w:r>
+      <w:proofErr w:type="spellEnd"/>
+      <w:r>
+        <w:t xml:space="preserve"> IDEA wird in einer frei zu verwendenden, open source „Community Edition“, sowie in einer kommerziellen Form als „</w:t>
+      </w:r>
+      <w:proofErr w:type="spellStart"/>
+      <w:r>
+        <w:t>IntelliJ</w:t>
+      </w:r>
+      <w:proofErr w:type="spellEnd"/>
+      <w:r>
+        <w:t xml:space="preserve"> IDEA Ultimate“ angeboten.</w:t>
+      </w:r>
+      <w:r>
+        <w:t xml:space="preserve"> </w:t>
+      </w:r>
+    </w:p>
+    <w:p>
+      <w:r>
+        <w:t xml:space="preserve">Aufgrund der Spezialisierung auf Java und </w:t>
+      </w:r>
+      <w:proofErr w:type="spellStart"/>
+      <w:r>
+        <w:t>Kotlin</w:t>
+      </w:r>
+      <w:proofErr w:type="spellEnd"/>
+      <w:r>
+        <w:t xml:space="preserve"> Projekte unterstützt die </w:t>
+      </w:r>
+      <w:proofErr w:type="spellStart"/>
+      <w:r>
+        <w:t>IntelliJ</w:t>
+      </w:r>
+      <w:proofErr w:type="spellEnd"/>
+      <w:r>
+        <w:t xml:space="preserve"> Community Edition nur eine relativ kleine Auswahl an Sprachen, Frameworks und </w:t>
+      </w:r>
+      <w:proofErr w:type="spellStart"/>
+      <w:r>
+        <w:t>Build</w:t>
+      </w:r>
+      <w:proofErr w:type="spellEnd"/>
+      <w:r>
+        <w:t xml:space="preserve"> Tools. Während </w:t>
+      </w:r>
+      <w:proofErr w:type="spellStart"/>
+      <w:r>
+        <w:t>IntelliJ</w:t>
+      </w:r>
+      <w:proofErr w:type="spellEnd"/>
+      <w:r>
+        <w:t xml:space="preserve"> IDEA Ultimate den Umfang an Features </w:t>
       </w:r>
       <w:r>
         <w:t>schon</w:t>
@@ -26022,17 +26840,97 @@
         <w:t xml:space="preserve"> deutlich erweitert</w:t>
       </w:r>
       <w:r>
-        <w:t>, bietet JetBrains auch noch weitere (kommerzielle) IDEs an. Diese sind alle für unterschiedliche Programmiersprachen oder Sprachfamilien ausgelegt.</w:t>
-      </w:r>
-      <w:r>
-        <w:t xml:space="preserve"> Einige der bekanntesten sind dabei CLion für die Sprachen C und C++, Rider </w:t>
+        <w:t xml:space="preserve">, bietet </w:t>
+      </w:r>
+      <w:proofErr w:type="spellStart"/>
+      <w:r>
+        <w:t>JetBrains</w:t>
+      </w:r>
+      <w:proofErr w:type="spellEnd"/>
+      <w:r>
+        <w:t xml:space="preserve"> auch noch weitere (kommerzielle) IDEs an. Diese sind alle für unterschiedliche Programmiersprachen oder Sprachfamilien ausgelegt.</w:t>
+      </w:r>
+      <w:r>
+        <w:t xml:space="preserve"> Einige der bekanntesten sind dabei </w:t>
+      </w:r>
+      <w:proofErr w:type="spellStart"/>
+      <w:r>
+        <w:t>CLion</w:t>
+      </w:r>
+      <w:proofErr w:type="spellEnd"/>
+      <w:r>
+        <w:t xml:space="preserve"> für die Sprachen C und C++, Rider </w:t>
       </w:r>
       <w:r>
         <w:lastRenderedPageBreak/>
-        <w:t>für die .NET Sprachen, PhpStorm für PHP, WebStorm für JavaScript und viele weitere.</w:t>
-      </w:r>
-      <w:r>
-        <w:t xml:space="preserve"> Zum aktuellen Zeitpunkt sind es insgesamt elf verschiedene IDEs die von JetBrains angeboten werden und die alle auf der IntelliJ Platform basieren. Das bedeutet nicht nur, dass sich all diese IDEs in der Verwendung und im Aussehen sehr ähnlich sind, sondern auch, dass ein Plugin, welches für die allgemeine IntelliJ Platform entworfen wurde, </w:t>
+        <w:t xml:space="preserve">für die </w:t>
+      </w:r>
+      <w:proofErr w:type="gramStart"/>
+      <w:r>
+        <w:t>.NET Sprachen</w:t>
+      </w:r>
+      <w:proofErr w:type="gramEnd"/>
+      <w:r>
+        <w:t xml:space="preserve">, </w:t>
+      </w:r>
+      <w:proofErr w:type="spellStart"/>
+      <w:r>
+        <w:t>PhpStorm</w:t>
+      </w:r>
+      <w:proofErr w:type="spellEnd"/>
+      <w:r>
+        <w:t xml:space="preserve"> für PHP, </w:t>
+      </w:r>
+      <w:proofErr w:type="spellStart"/>
+      <w:r>
+        <w:t>WebStorm</w:t>
+      </w:r>
+      <w:proofErr w:type="spellEnd"/>
+      <w:r>
+        <w:t xml:space="preserve"> für JavaScript und viele weitere.</w:t>
+      </w:r>
+      <w:r>
+        <w:t xml:space="preserve"> Zum aktuellen Zeitpunkt sind es insgesamt elf verschiedene IDEs die von </w:t>
+      </w:r>
+      <w:proofErr w:type="spellStart"/>
+      <w:r>
+        <w:t>JetBrains</w:t>
+      </w:r>
+      <w:proofErr w:type="spellEnd"/>
+      <w:r>
+        <w:t xml:space="preserve"> angeboten werden und die alle auf der </w:t>
+      </w:r>
+      <w:proofErr w:type="spellStart"/>
+      <w:r>
+        <w:t>IntelliJ</w:t>
+      </w:r>
+      <w:proofErr w:type="spellEnd"/>
+      <w:r>
+        <w:t xml:space="preserve"> </w:t>
+      </w:r>
+      <w:proofErr w:type="spellStart"/>
+      <w:r>
+        <w:t>Platform</w:t>
+      </w:r>
+      <w:proofErr w:type="spellEnd"/>
+      <w:r>
+        <w:t xml:space="preserve"> basieren. Das bedeutet nicht nur, dass sich all diese IDEs in der Verwendung und im Aussehen sehr ähnlich sind, sondern auch, dass ein Plugin, welches für die allgemeine </w:t>
+      </w:r>
+      <w:proofErr w:type="spellStart"/>
+      <w:r>
+        <w:t>IntelliJ</w:t>
+      </w:r>
+      <w:proofErr w:type="spellEnd"/>
+      <w:r>
+        <w:t xml:space="preserve"> </w:t>
+      </w:r>
+      <w:proofErr w:type="spellStart"/>
+      <w:r>
+        <w:t>Platform</w:t>
+      </w:r>
+      <w:proofErr w:type="spellEnd"/>
+      <w:r>
+        <w:t xml:space="preserve"> entworfen wurde, </w:t>
       </w:r>
       <w:r>
         <w:t>relativ problemlos auch für mehrere IDEs dieser Form veröffentlicht werden kann</w:t>
@@ -26058,8 +26956,13 @@
         <w:t xml:space="preserve"> </w:t>
       </w:r>
       <w:r>
-        <w:t>ist IntelliJ</w:t>
-      </w:r>
+        <w:t xml:space="preserve">ist </w:t>
+      </w:r>
+      <w:proofErr w:type="spellStart"/>
+      <w:r>
+        <w:t>IntelliJ</w:t>
+      </w:r>
+      <w:proofErr w:type="spellEnd"/>
       <w:r>
         <w:t xml:space="preserve"> ein eher schwergewichtiger </w:t>
       </w:r>
@@ -26070,14 +26973,62 @@
         <w:t xml:space="preserve"> der sehr viel Funktionalität schon von Grund auf eingebaut hat.</w:t>
       </w:r>
       <w:r>
-        <w:t xml:space="preserve"> Die EntwicklerInnen sind hier nicht so stark auf Plugins angewiesen. Dies lässt sich auch durch die Anzahl von Plugins erkennen, die auf dem JetBrains Marketplace angeboten werden. Für die IntelliJ Platform gibt es aktuell etwas über 7500 Plugins die in die IDE integriert werden können. Für Visual Studio Code sind es hingegen inzwischen fast 51000 Plugins.</w:t>
+        <w:t xml:space="preserve"> Die EntwicklerInnen sind hier nicht so stark auf Plugins angewiesen. Dies lässt sich auch durch die Anzahl von Plugins erkennen, die auf dem </w:t>
+      </w:r>
+      <w:proofErr w:type="spellStart"/>
+      <w:r>
+        <w:t>JetBrains</w:t>
+      </w:r>
+      <w:proofErr w:type="spellEnd"/>
+      <w:r>
+        <w:t xml:space="preserve"> Marketplace angeboten werden. Für die </w:t>
+      </w:r>
+      <w:proofErr w:type="spellStart"/>
+      <w:r>
+        <w:t>IntelliJ</w:t>
+      </w:r>
+      <w:proofErr w:type="spellEnd"/>
+      <w:r>
+        <w:t xml:space="preserve"> </w:t>
+      </w:r>
+      <w:proofErr w:type="spellStart"/>
+      <w:r>
+        <w:t>Platform</w:t>
+      </w:r>
+      <w:proofErr w:type="spellEnd"/>
+      <w:r>
+        <w:t xml:space="preserve"> gibt es aktuell etwas über 7500 </w:t>
+      </w:r>
+      <w:proofErr w:type="gramStart"/>
+      <w:r>
+        <w:t>Plugins</w:t>
+      </w:r>
+      <w:proofErr w:type="gramEnd"/>
+      <w:r>
+        <w:t xml:space="preserve"> die in die IDE integriert werden können. Für Visual Studio Code sind es hingegen inzwischen fast 51000 Plugins.</w:t>
       </w:r>
     </w:p>
     <w:p/>
     <w:p/>
     <w:p>
       <w:r>
-        <w:t>Zum aktuellen Zeitpunkt bietet IntelliJ in den unterschiedlichen Versionen folgende features:</w:t>
+        <w:t xml:space="preserve">Zum aktuellen Zeitpunkt bietet </w:t>
+      </w:r>
+      <w:proofErr w:type="spellStart"/>
+      <w:r>
+        <w:t>IntelliJ</w:t>
+      </w:r>
+      <w:proofErr w:type="spellEnd"/>
+      <w:r>
+        <w:t xml:space="preserve"> in den unterschiedlichen Versionen folgende </w:t>
+      </w:r>
+      <w:proofErr w:type="spellStart"/>
+      <w:r>
+        <w:t>features</w:t>
+      </w:r>
+      <w:proofErr w:type="spellEnd"/>
+      <w:r>
+        <w:t>:</w:t>
       </w:r>
     </w:p>
     <w:p>
@@ -26189,8 +27140,13 @@
       </w:r>
     </w:p>
     <w:p>
-      <w:r>
-        <w:t>Build Tools</w:t>
+      <w:proofErr w:type="spellStart"/>
+      <w:r>
+        <w:t>Build</w:t>
+      </w:r>
+      <w:proofErr w:type="spellEnd"/>
+      <w:r>
+        <w:t xml:space="preserve"> Tools</w:t>
       </w:r>
     </w:p>
     <w:p>
@@ -26239,12 +27195,22 @@
     <w:p/>
     <w:p>
       <w:r>
-        <w:t>TODO irgendwas mit andere IDEs von Jetbrains</w:t>
-      </w:r>
-    </w:p>
-    <w:p>
-      <w:r>
-        <w:t>Src:</w:t>
+        <w:t xml:space="preserve">TODO irgendwas mit andere IDEs von </w:t>
+      </w:r>
+      <w:proofErr w:type="spellStart"/>
+      <w:r>
+        <w:t>Jetbrains</w:t>
+      </w:r>
+      <w:proofErr w:type="spellEnd"/>
+    </w:p>
+    <w:p>
+      <w:proofErr w:type="spellStart"/>
+      <w:r>
+        <w:t>Src</w:t>
+      </w:r>
+      <w:proofErr w:type="spellEnd"/>
+      <w:r>
+        <w:t>:</w:t>
       </w:r>
     </w:p>
     <w:p>
@@ -26352,16 +27318,64 @@
     </w:p>
     <w:p>
       <w:r>
-        <w:t>Zum Aufsetzen eines neuen Projektes kann bei VS Code ein einfaches Generator Programm verwendet werden, welches die Ordnerstruktur den Angaben entsprechend aufbaut.</w:t>
-      </w:r>
-      <w:r>
-        <w:t xml:space="preserve"> Funktionieren tut dies über die beiden npm Packages </w:t>
-      </w:r>
-      <w:r>
-        <w:t>„Yeoman“ und „VS Code Extension Generator“, welche mit dem Befehl „npm install -g yo generator-code“ installiert werden können.</w:t>
-      </w:r>
-      <w:r>
-        <w:t xml:space="preserve"> Der Generator wird dann mit „yo code“ gestartet.</w:t>
+        <w:t xml:space="preserve">Zum Aufsetzen eines neuen Projektes kann bei </w:t>
+      </w:r>
+      <w:proofErr w:type="gramStart"/>
+      <w:r>
+        <w:t>VS Code</w:t>
+      </w:r>
+      <w:proofErr w:type="gramEnd"/>
+      <w:r>
+        <w:t xml:space="preserve"> ein einfaches Generator Programm verwendet werden, welches die Ordnerstruktur den Angaben entsprechend aufbaut.</w:t>
+      </w:r>
+      <w:r>
+        <w:t xml:space="preserve"> Funktionieren tut dies über die beiden </w:t>
+      </w:r>
+      <w:proofErr w:type="spellStart"/>
+      <w:r>
+        <w:t>npm</w:t>
+      </w:r>
+      <w:proofErr w:type="spellEnd"/>
+      <w:r>
+        <w:t xml:space="preserve"> Packages </w:t>
+      </w:r>
+      <w:r>
+        <w:t>„Yeoman“ und „VS Code Extension Generator“, welche mit dem Befehl „</w:t>
+      </w:r>
+      <w:proofErr w:type="spellStart"/>
+      <w:r>
+        <w:t>npm</w:t>
+      </w:r>
+      <w:proofErr w:type="spellEnd"/>
+      <w:r>
+        <w:t xml:space="preserve"> </w:t>
+      </w:r>
+      <w:proofErr w:type="spellStart"/>
+      <w:r>
+        <w:t>install</w:t>
+      </w:r>
+      <w:proofErr w:type="spellEnd"/>
+      <w:r>
+        <w:t xml:space="preserve"> -g </w:t>
+      </w:r>
+      <w:proofErr w:type="spellStart"/>
+      <w:r>
+        <w:t>yo</w:t>
+      </w:r>
+      <w:proofErr w:type="spellEnd"/>
+      <w:r>
+        <w:t xml:space="preserve"> generator-code“ installiert werden können.</w:t>
+      </w:r>
+      <w:r>
+        <w:t xml:space="preserve"> Der Generator wird dann mit „</w:t>
+      </w:r>
+      <w:proofErr w:type="spellStart"/>
+      <w:r>
+        <w:t>yo</w:t>
+      </w:r>
+      <w:proofErr w:type="spellEnd"/>
+      <w:r>
+        <w:t xml:space="preserve"> code“ gestartet.</w:t>
       </w:r>
       <w:r>
         <w:t xml:space="preserve"> Daraufhin können verschiedene Templates für das Projekt gewählt werden und Angaben zum Projektnamen und </w:t>
@@ -26391,7 +27405,15 @@
     </w:p>
     <w:p>
       <w:r>
-        <w:t>Beim Generieren eines einfachen Plugin Projekts in der Sprache TypeScript mit dem oben genannten Generator entsteht folgende Ordnerstruktur:</w:t>
+        <w:t xml:space="preserve">Beim Generieren eines einfachen Plugin Projekts in der Sprache </w:t>
+      </w:r>
+      <w:proofErr w:type="spellStart"/>
+      <w:r>
+        <w:t>TypeScript</w:t>
+      </w:r>
+      <w:proofErr w:type="spellEnd"/>
+      <w:r>
+        <w:t xml:space="preserve"> mit dem oben genannten Generator entsteht folgende Ordnerstruktur:</w:t>
       </w:r>
     </w:p>
     <w:p>
@@ -26456,16 +27478,38 @@
         </w:drawing>
       </w:r>
       <w:r>
-        <w:t>Für die Plugin Entwicklung am relevantesten sind hierbei die beiden markierten Dateien „package.json“ und „extension.ts“</w:t>
+        <w:t>Für die Plugin Entwicklung am relevantesten sind hierbei die beiden markierten Dateien „</w:t>
+      </w:r>
+      <w:proofErr w:type="spellStart"/>
+      <w:proofErr w:type="gramStart"/>
+      <w:r>
+        <w:t>package.json</w:t>
+      </w:r>
+      <w:proofErr w:type="spellEnd"/>
+      <w:proofErr w:type="gramEnd"/>
+      <w:r>
+        <w:t>“ und „</w:t>
+      </w:r>
+      <w:proofErr w:type="spellStart"/>
+      <w:r>
+        <w:t>extension.ts</w:t>
+      </w:r>
+      <w:proofErr w:type="spellEnd"/>
+      <w:r>
+        <w:t>“</w:t>
       </w:r>
       <w:r>
         <w:t>.</w:t>
       </w:r>
     </w:p>
     <w:p>
+      <w:proofErr w:type="spellStart"/>
+      <w:proofErr w:type="gramStart"/>
       <w:r>
         <w:t>package.json</w:t>
       </w:r>
+      <w:proofErr w:type="spellEnd"/>
+      <w:proofErr w:type="gramEnd"/>
       <w:r>
         <w:t xml:space="preserve"> wird als das „Extension Manifest“ bezeichnet und</w:t>
       </w:r>
@@ -26482,10 +27526,34 @@
         <w:t>für</w:t>
       </w:r>
       <w:r>
-        <w:t xml:space="preserve"> ActivationEvents,</w:t>
-      </w:r>
-      <w:r>
-        <w:t xml:space="preserve"> Commands, Views, Menus, Keybindings und viele</w:t>
+        <w:t xml:space="preserve"> </w:t>
+      </w:r>
+      <w:proofErr w:type="spellStart"/>
+      <w:r>
+        <w:t>ActivationEvents</w:t>
+      </w:r>
+      <w:proofErr w:type="spellEnd"/>
+      <w:r>
+        <w:t>,</w:t>
+      </w:r>
+      <w:r>
+        <w:t xml:space="preserve"> </w:t>
+      </w:r>
+      <w:proofErr w:type="spellStart"/>
+      <w:r>
+        <w:t>Commands</w:t>
+      </w:r>
+      <w:proofErr w:type="spellEnd"/>
+      <w:r>
+        <w:t xml:space="preserve">, Views, Menus, </w:t>
+      </w:r>
+      <w:proofErr w:type="spellStart"/>
+      <w:r>
+        <w:t>Keybindings</w:t>
+      </w:r>
+      <w:proofErr w:type="spellEnd"/>
+      <w:r>
+        <w:t xml:space="preserve"> und viele</w:t>
       </w:r>
       <w:r>
         <w:t>s</w:t>
@@ -26495,11 +27563,40 @@
       </w:r>
     </w:p>
     <w:p>
-      <w:r>
-        <w:t xml:space="preserve">extension.ts ist die Datei </w:t>
-      </w:r>
-      <w:r>
-        <w:t>die den eigentlichen Plugin-Code enthält. Sie enthält eine „activate“ Funktion die bei der ersten Aktivierung des Plugins ausgeführt wird</w:t>
+      <w:proofErr w:type="spellStart"/>
+      <w:r>
+        <w:t>extension.ts</w:t>
+      </w:r>
+      <w:proofErr w:type="spellEnd"/>
+      <w:r>
+        <w:t xml:space="preserve"> ist die </w:t>
+      </w:r>
+      <w:proofErr w:type="gramStart"/>
+      <w:r>
+        <w:t>Datei</w:t>
+      </w:r>
+      <w:proofErr w:type="gramEnd"/>
+      <w:r>
+        <w:t xml:space="preserve"> </w:t>
+      </w:r>
+      <w:r>
+        <w:t>die den eigentlichen Plugin-Code enthält. Sie enthält eine „</w:t>
+      </w:r>
+      <w:proofErr w:type="spellStart"/>
+      <w:r>
+        <w:t>activate</w:t>
+      </w:r>
+      <w:proofErr w:type="spellEnd"/>
+      <w:r>
+        <w:t xml:space="preserve">“ </w:t>
+      </w:r>
+      <w:proofErr w:type="gramStart"/>
+      <w:r>
+        <w:t>Funktion</w:t>
+      </w:r>
+      <w:proofErr w:type="gramEnd"/>
+      <w:r>
+        <w:t xml:space="preserve"> die bei der ersten Aktivierung des Plugins ausgeführt wird</w:t>
       </w:r>
       <w:r>
         <w:t>.</w:t>
@@ -26532,7 +27629,17 @@
         <w:t xml:space="preserve"> </w:t>
       </w:r>
       <w:r>
-        <w:t xml:space="preserve">Bei der Aktivierung wird auch ein Objekt der „vscode.ExtensionContext“ Klasse übergeben. Über dieses Objekt kann auf die Schnittstellen der Extension API zugegriffen werden. </w:t>
+        <w:t>Bei der Aktivierung wird auch ein Objekt der „</w:t>
+      </w:r>
+      <w:proofErr w:type="spellStart"/>
+      <w:proofErr w:type="gramStart"/>
+      <w:r>
+        <w:t>vscode.ExtensionContext</w:t>
+      </w:r>
+      <w:proofErr w:type="spellEnd"/>
+      <w:proofErr w:type="gramEnd"/>
+      <w:r>
+        <w:t xml:space="preserve">“ Klasse übergeben. Über dieses Objekt kann auf die Schnittstellen der Extension API zugegriffen werden. </w:t>
       </w:r>
       <w:r>
         <w:t>Wann genau dies</w:t>
@@ -26541,7 +27648,17 @@
         <w:t>e</w:t>
       </w:r>
       <w:r>
-        <w:t xml:space="preserve"> Aktivierung passiert, kann wiederum in der package.json Datei festgelegt werden</w:t>
+        <w:t xml:space="preserve"> Aktivierung passiert, kann wiederum in der </w:t>
+      </w:r>
+      <w:proofErr w:type="spellStart"/>
+      <w:proofErr w:type="gramStart"/>
+      <w:r>
+        <w:t>package.json</w:t>
+      </w:r>
+      <w:proofErr w:type="spellEnd"/>
+      <w:proofErr w:type="gramEnd"/>
+      <w:r>
+        <w:t xml:space="preserve"> Datei festgelegt werden</w:t>
       </w:r>
       <w:r>
         <w:t>.</w:t>
@@ -26583,21 +27700,61 @@
         <w:rPr>
           <w:lang w:val="de-AT"/>
         </w:rPr>
-        <w:t>Ausführbarer Code (Commands)</w:t>
+        <w:t>Ausführbarer Code (</w:t>
+      </w:r>
+      <w:proofErr w:type="spellStart"/>
+      <w:r>
+        <w:rPr>
+          <w:lang w:val="de-AT"/>
+        </w:rPr>
+        <w:t>Commands</w:t>
+      </w:r>
+      <w:proofErr w:type="spellEnd"/>
+      <w:r>
+        <w:rPr>
+          <w:lang w:val="de-AT"/>
+        </w:rPr>
+        <w:t>)</w:t>
       </w:r>
       <w:bookmarkEnd w:id="91"/>
     </w:p>
     <w:p>
       <w:r>
-        <w:t>Bei Visual Studio Code gibt es die Möglichkeit Plugin-definierten Code sozusagen „auf Befehl“ auszuführen. Diese Funktion eines Plugins wird passenderweise als „Command“ bezeichnet.</w:t>
-      </w:r>
-    </w:p>
-    <w:p>
-      <w:r>
-        <w:t>Um in einem Plugin einen Command einzubauen, muss dieser in der package.json Datei definiert werden.</w:t>
-      </w:r>
-      <w:r>
-        <w:t xml:space="preserve"> Dabei ist mindestens eine eindeutige Bezeichnung und ein Titel welcher später angezeigt wird festzulegen.</w:t>
+        <w:t xml:space="preserve">Bei Visual Studio Code gibt es die Möglichkeit Plugin-definierten </w:t>
+      </w:r>
+      <w:proofErr w:type="gramStart"/>
+      <w:r>
+        <w:t>Code sozusagen</w:t>
+      </w:r>
+      <w:proofErr w:type="gramEnd"/>
+      <w:r>
+        <w:t xml:space="preserve"> „auf Befehl“ auszuführen. Diese Funktion eines Plugins wird passenderweise als „Command“ bezeichnet.</w:t>
+      </w:r>
+    </w:p>
+    <w:p>
+      <w:r>
+        <w:t xml:space="preserve">Um in einem Plugin einen Command einzubauen, muss dieser in der </w:t>
+      </w:r>
+      <w:proofErr w:type="spellStart"/>
+      <w:proofErr w:type="gramStart"/>
+      <w:r>
+        <w:t>package.json</w:t>
+      </w:r>
+      <w:proofErr w:type="spellEnd"/>
+      <w:proofErr w:type="gramEnd"/>
+      <w:r>
+        <w:t xml:space="preserve"> Datei definiert werden.</w:t>
+      </w:r>
+      <w:r>
+        <w:t xml:space="preserve"> Dabei </w:t>
+      </w:r>
+      <w:proofErr w:type="gramStart"/>
+      <w:r>
+        <w:t>ist</w:t>
+      </w:r>
+      <w:proofErr w:type="gramEnd"/>
+      <w:r>
+        <w:t xml:space="preserve"> mindestens eine eindeutige Bezeichnung und ein Titel welcher später angezeigt wird festzulegen.</w:t>
       </w:r>
       <w:r>
         <w:t xml:space="preserve"> Zusätzlich kann auch eine Kategorie, ein Icon, eine Kurzbezeichnung und </w:t>
@@ -26615,7 +27772,15 @@
         <w:t>werden.</w:t>
       </w:r>
       <w:r>
-        <w:t xml:space="preserve"> Welche der vorgenommenen Einstellungen für die Darstellung des Commands genutzt werden hängt unter anderem von dem Menü ab in dem der Command </w:t>
+        <w:t xml:space="preserve"> Welche der vorgenommenen Einstellungen für die Darstellung des </w:t>
+      </w:r>
+      <w:proofErr w:type="spellStart"/>
+      <w:r>
+        <w:t>Commands</w:t>
+      </w:r>
+      <w:proofErr w:type="spellEnd"/>
+      <w:r>
+        <w:t xml:space="preserve"> genutzt werden hängt unter anderem von dem Menü ab in dem der Command </w:t>
       </w:r>
       <w:r>
         <w:t>angezeigt wird.</w:t>
@@ -26647,32 +27812,129 @@
         <w:t>ierten) Command</w:t>
       </w:r>
       <w:r>
-        <w:t xml:space="preserve"> über die vscode.commands.registerCommand() oder die vscode.commands.registerTextEditorCommand() Funktion ein Callback angegeben</w:t>
+        <w:t xml:space="preserve"> über die </w:t>
+      </w:r>
+      <w:proofErr w:type="spellStart"/>
+      <w:proofErr w:type="gramStart"/>
+      <w:r>
+        <w:t>vscode.commands</w:t>
+      </w:r>
+      <w:proofErr w:type="gramEnd"/>
+      <w:r>
+        <w:t>.registerCommand</w:t>
+      </w:r>
+      <w:proofErr w:type="spellEnd"/>
+      <w:r>
+        <w:t xml:space="preserve">() oder die </w:t>
+      </w:r>
+      <w:proofErr w:type="spellStart"/>
+      <w:r>
+        <w:t>vscode.commands.registerTextEditorCommand</w:t>
+      </w:r>
+      <w:proofErr w:type="spellEnd"/>
+      <w:r>
+        <w:t>() Funktion ein Callback angegeben</w:t>
       </w:r>
       <w:r>
         <w:t>. Dieses Callback wird dann</w:t>
       </w:r>
       <w:r>
-        <w:t xml:space="preserve"> ausgeführt wird sobald der Command aufgerufen wird.</w:t>
-      </w:r>
-      <w:r>
-        <w:t xml:space="preserve"> Die register Funktionen retournieren ein Disposable Objekt welches beim ExtensionContext bekannt gegeben werden muss. Dieser kümmert sich dann um das Disposen der Commands wenn die Erweiterung deaktiviert werden sollte.</w:t>
-      </w:r>
+        <w:t xml:space="preserve"> ausgeführt wird </w:t>
+      </w:r>
+      <w:proofErr w:type="gramStart"/>
+      <w:r>
+        <w:t>sobald</w:t>
+      </w:r>
+      <w:proofErr w:type="gramEnd"/>
+      <w:r>
+        <w:t xml:space="preserve"> der Command aufgerufen wird.</w:t>
+      </w:r>
+      <w:r>
+        <w:t xml:space="preserve"> Die </w:t>
+      </w:r>
+      <w:proofErr w:type="spellStart"/>
+      <w:r>
+        <w:t>register</w:t>
+      </w:r>
+      <w:proofErr w:type="spellEnd"/>
+      <w:r>
+        <w:t xml:space="preserve"> Funktionen retournieren ein </w:t>
+      </w:r>
+      <w:proofErr w:type="spellStart"/>
+      <w:r>
+        <w:t>Disposable</w:t>
+      </w:r>
+      <w:proofErr w:type="spellEnd"/>
       <w:r>
         <w:t xml:space="preserve"> </w:t>
       </w:r>
+      <w:proofErr w:type="gramStart"/>
+      <w:r>
+        <w:t>Objekt</w:t>
+      </w:r>
+      <w:proofErr w:type="gramEnd"/>
+      <w:r>
+        <w:t xml:space="preserve"> welches beim </w:t>
+      </w:r>
+      <w:proofErr w:type="spellStart"/>
+      <w:r>
+        <w:t>ExtensionContext</w:t>
+      </w:r>
+      <w:proofErr w:type="spellEnd"/>
+      <w:r>
+        <w:t xml:space="preserve"> bekannt gegeben werden muss. Dieser kümmert sich dann um das </w:t>
+      </w:r>
+      <w:proofErr w:type="spellStart"/>
+      <w:r>
+        <w:t>Disposen</w:t>
+      </w:r>
+      <w:proofErr w:type="spellEnd"/>
+      <w:r>
+        <w:t xml:space="preserve"> der </w:t>
+      </w:r>
+      <w:proofErr w:type="spellStart"/>
+      <w:proofErr w:type="gramStart"/>
+      <w:r>
+        <w:t>Commands</w:t>
+      </w:r>
+      <w:proofErr w:type="spellEnd"/>
+      <w:proofErr w:type="gramEnd"/>
+      <w:r>
+        <w:t xml:space="preserve"> wenn die Erweiterung deaktiviert werden sollte.</w:t>
+      </w:r>
+      <w:r>
+        <w:t xml:space="preserve"> </w:t>
+      </w:r>
       <w:r>
         <w:t>/*TODO</w:t>
       </w:r>
       <w:r>
-        <w:t xml:space="preserve"> evtl</w:t>
-      </w:r>
-      <w:r>
-        <w:t xml:space="preserve"> Ref Design Patterns</w:t>
-      </w:r>
-      <w:r>
-        <w:t xml:space="preserve"> GoF</w:t>
-      </w:r>
+        <w:t xml:space="preserve"> </w:t>
+      </w:r>
+      <w:proofErr w:type="spellStart"/>
+      <w:r>
+        <w:t>evtl</w:t>
+      </w:r>
+      <w:proofErr w:type="spellEnd"/>
+      <w:r>
+        <w:t xml:space="preserve"> </w:t>
+      </w:r>
+      <w:proofErr w:type="spellStart"/>
+      <w:r>
+        <w:t>Ref</w:t>
+      </w:r>
+      <w:proofErr w:type="spellEnd"/>
+      <w:r>
+        <w:t xml:space="preserve"> Design Patterns</w:t>
+      </w:r>
+      <w:r>
+        <w:t xml:space="preserve"> </w:t>
+      </w:r>
+      <w:proofErr w:type="spellStart"/>
+      <w:r>
+        <w:t>GoF</w:t>
+      </w:r>
+      <w:proofErr w:type="spellEnd"/>
       <w:r>
         <w:t>*/</w:t>
       </w:r>
@@ -26718,9 +27980,17 @@
         <w:rPr>
           <w:lang w:val="de-AT"/>
         </w:rPr>
-        <w:t>Code Completion</w:t>
+        <w:t xml:space="preserve">Code </w:t>
+      </w:r>
+      <w:proofErr w:type="spellStart"/>
+      <w:r>
+        <w:rPr>
+          <w:lang w:val="de-AT"/>
+        </w:rPr>
+        <w:t>Completion</w:t>
       </w:r>
       <w:bookmarkEnd w:id="93"/>
+      <w:proofErr w:type="spellEnd"/>
     </w:p>
     <w:p/>
     <w:p>
@@ -26766,37 +28036,6 @@
     </w:p>
     <w:p>
       <w:r>
-        <w:t>Die wahrscheinlich einfachste wurde bereits oben im Abschnitt Commands beschrieben. Der Nutzer kann also einen Befehl absetzen und ein bestimmter Algorithmus wird ausgeführt.</w:t>
-      </w:r>
-    </w:p>
-    <w:p>
-      <w:r>
-        <w:t>Um den Zugriff auf Commands etwas einfacher und intuitiver zu gestalten, können Keybindings definiert werden. Man legt dafür eine Tastenkombination fest welche, wenn gedrückt, den Command absetzt.</w:t>
-      </w:r>
-      <w:r>
-        <w:t xml:space="preserve"> Noch einfacher </w:t>
-      </w:r>
-      <w:r>
-        <w:t>wird es für den User wenn das Plugin einen Menüeintrag bereitstellt</w:t>
-      </w:r>
-      <w:r>
-        <w:t>.</w:t>
-      </w:r>
-      <w:r>
-        <w:t xml:space="preserve"> Solche Menüs können an vielen verschiedenen Stellen im IDE eingehängt werden. Gängige Positionen hierfür sind zum Beispiel die Titelleiste des Editors, verschiedene Kontext (Rechtsklick) Menüs, der Dialog für das Anlegen einer neuen Datei</w:t>
-      </w:r>
-      <w:r>
-        <w:t xml:space="preserve">, die Titelleiste </w:t>
-      </w:r>
-      <w:r>
-        <w:t>einer bestimmten View</w:t>
-      </w:r>
-      <w:r>
-        <w:t xml:space="preserve"> oder ein beliebiges von dem Plugin beigesteuertes Submenü in der Menüleiste.</w:t>
-      </w:r>
-    </w:p>
-    <w:p>
-      <w:r>
         <w:t>Um de</w:t>
       </w:r>
       <w:r>
@@ -26815,7 +28054,15 @@
         <w:t>ist in</w:t>
       </w:r>
       <w:r>
-        <w:t xml:space="preserve"> VS Code </w:t>
+        <w:t xml:space="preserve"> </w:t>
+      </w:r>
+      <w:proofErr w:type="gramStart"/>
+      <w:r>
+        <w:t>VS Code</w:t>
+      </w:r>
+      <w:proofErr w:type="gramEnd"/>
+      <w:r>
+        <w:t xml:space="preserve"> </w:t>
       </w:r>
       <w:r>
         <w:t xml:space="preserve">für drei allgemeine Anwendungsfälle vorgesorgt. Um den NutzerInnen eine kurze Rückmeldung zu geben können </w:t>
@@ -26824,34 +28071,50 @@
         <w:t>am besten</w:t>
       </w:r>
       <w:r>
-        <w:t xml:space="preserve"> Notifications genutzt werden. Diese zeigen eine Kurze Nachricht an, welche </w:t>
+        <w:t xml:space="preserve"> </w:t>
+      </w:r>
+      <w:proofErr w:type="spellStart"/>
+      <w:r>
+        <w:t>Notifications</w:t>
+      </w:r>
+      <w:proofErr w:type="spellEnd"/>
+      <w:r>
+        <w:t xml:space="preserve"> genutzt werden. Diese zeigen eine Kurze Nachricht an, welche im Stil einer Information, einer Warnung oder einer Error Meldung dargestellt werden kann. Um einen längeren Fluss von Ausgaben (wie zum Beispiel Log-Nachrichten des Plugins) anzuzeigen können Output Channels genutzt werden. An diese können Textzeilen nach und nach angehängt werden und sie werden dem User dann in einem Terminalartigen Fenster präsentiert. In vielen </w:t>
+      </w:r>
+      <w:proofErr w:type="spellStart"/>
+      <w:r>
+        <w:t>fällen</w:t>
+      </w:r>
+      <w:proofErr w:type="spellEnd"/>
+      <w:r>
+        <w:t xml:space="preserve"> reicht es schon als Feedback einen einfachen Ladebalken anzuzeigen</w:t>
+      </w:r>
+      <w:r>
+        <w:t xml:space="preserve">. So kann dem User klar gemacht werden, dass das Plugin immer noch </w:t>
+      </w:r>
+      <w:r>
+        <w:t>arbeitet</w:t>
+      </w:r>
+      <w:r>
+        <w:t xml:space="preserve"> und noch kein Fehler aufgetreten ist</w:t>
+      </w:r>
+      <w:r>
+        <w:t>. Für diesen Anwendungsfall kann die Progress API genutzt werden.</w:t>
+      </w:r>
+    </w:p>
+    <w:p>
+      <w:r>
+        <w:t xml:space="preserve">Natürlich braucht es während der Ausführung von Plugin Code häufig auch Eingaben der Nutzerinnen. Die </w:t>
+      </w:r>
+      <w:r>
+        <w:t>einfachste Form bieten hier der Quick Pick Dialog und der File Picker Dialog.</w:t>
+      </w:r>
+      <w:r>
+        <w:t xml:space="preserve"> Mit Quick Pick können vom User eine Reihe von Eingaben verlangt werden. Dabei ist es möglich fixe </w:t>
       </w:r>
       <w:r>
         <w:lastRenderedPageBreak/>
-        <w:t>im Stil einer Information, einer Warnung oder einer Error Meldung dargestellt werden kann. Um einen längeren Fluss von Ausgaben (wie zum Beispiel Log-Nachrichten des Plugins) anzuzeigen können Output Channels genutzt werden. An diese können Textzeilen nach und nach angehängt werden und sie werden dem User dann in einem Terminalartigen Fenster präsentiert. In vielen fällen reicht es schon als Feedback einen einfachen Ladebalken anzuzeigen</w:t>
-      </w:r>
-      <w:r>
-        <w:t xml:space="preserve">. So kann dem User klar gemacht werden, dass das Plugin immer noch </w:t>
-      </w:r>
-      <w:r>
-        <w:t>arbeitet</w:t>
-      </w:r>
-      <w:r>
-        <w:t xml:space="preserve"> und noch kein Fehler aufgetreten ist</w:t>
-      </w:r>
-      <w:r>
-        <w:t>. Für diesen Anwendungsfall kann die Progress API genutzt werden.</w:t>
-      </w:r>
-    </w:p>
-    <w:p>
-      <w:r>
-        <w:t xml:space="preserve">Natürlich braucht es während der Ausführung von Plugin Code häufig auch Eingaben der Nutzerinnen. Die </w:t>
-      </w:r>
-      <w:r>
-        <w:t>einfachste Form bieten hier der Quick Pick Dialog und der File Picker Dialog.</w:t>
-      </w:r>
-      <w:r>
-        <w:t xml:space="preserve"> Mit Quick Pick können vom User eine Reihe von Eingaben verlangt werden. Dabei ist es möglich fixe Optionen vorzugeben, den User </w:t>
+        <w:t xml:space="preserve">Optionen vorzugeben, den User </w:t>
       </w:r>
       <w:r>
         <w:t>selbst</w:t>
@@ -26871,10 +28134,26 @@
         <w:t>,</w:t>
       </w:r>
       <w:r>
-        <w:t xml:space="preserve"> gibt es auch noch die Möglichkeit eigene Views in VS Code anzuzeigen und </w:t>
-      </w:r>
-      <w:r>
-        <w:t>damit die sogenannte „Workbench“ zu erweitern.</w:t>
+        <w:t xml:space="preserve"> gibt es auch noch die Möglichkeit eigene Views in </w:t>
+      </w:r>
+      <w:proofErr w:type="gramStart"/>
+      <w:r>
+        <w:t>VS Code</w:t>
+      </w:r>
+      <w:proofErr w:type="gramEnd"/>
+      <w:r>
+        <w:t xml:space="preserve"> anzuzeigen und </w:t>
+      </w:r>
+      <w:r>
+        <w:t>damit die sogenannte „</w:t>
+      </w:r>
+      <w:proofErr w:type="spellStart"/>
+      <w:r>
+        <w:t>Workbench</w:t>
+      </w:r>
+      <w:proofErr w:type="spellEnd"/>
+      <w:r>
+        <w:t>“ zu erweitern.</w:t>
       </w:r>
     </w:p>
     <w:p>
@@ -26885,6 +28164,7 @@
         </w:rPr>
       </w:pPr>
       <w:bookmarkStart w:id="96" w:name="_Toc146048450"/>
+      <w:proofErr w:type="spellStart"/>
       <w:r>
         <w:rPr>
           <w:lang w:val="de-AT"/>
@@ -26892,6 +28172,7 @@
         <w:t>Themes</w:t>
       </w:r>
       <w:bookmarkEnd w:id="96"/>
+      <w:proofErr w:type="spellEnd"/>
     </w:p>
     <w:p/>
     <w:p>
@@ -26937,11 +28218,19 @@
       </w:pPr>
       <w:bookmarkStart w:id="99" w:name="_Toc146048453"/>
       <w:bookmarkStart w:id="100" w:name="_Toc147066569"/>
+      <w:proofErr w:type="spellStart"/>
       <w:r>
         <w:rPr>
           <w:lang w:val="de-AT"/>
         </w:rPr>
-        <w:t>IntelliJ IDEA</w:t>
+        <w:t>IntelliJ</w:t>
+      </w:r>
+      <w:proofErr w:type="spellEnd"/>
+      <w:r>
+        <w:rPr>
+          <w:lang w:val="de-AT"/>
+        </w:rPr>
+        <w:t xml:space="preserve"> IDEA</w:t>
       </w:r>
       <w:bookmarkEnd w:id="99"/>
       <w:bookmarkEnd w:id="100"/>
@@ -27033,9 +28322,13 @@
     <w:p/>
     <w:p>
       <w:r>
-        <w:lastRenderedPageBreak/>
-        <w:t>Event Listener</w:t>
-      </w:r>
+        <w:t xml:space="preserve">Event </w:t>
+      </w:r>
+      <w:proofErr w:type="spellStart"/>
+      <w:r>
+        <w:t>Listener</w:t>
+      </w:r>
+      <w:proofErr w:type="spellEnd"/>
     </w:p>
     <w:p/>
     <w:p>
@@ -27052,8 +28345,13 @@
     <w:p/>
     <w:p>
       <w:r>
-        <w:t>Code Completion</w:t>
-      </w:r>
+        <w:t xml:space="preserve">Code </w:t>
+      </w:r>
+      <w:proofErr w:type="spellStart"/>
+      <w:r>
+        <w:t>Completion</w:t>
+      </w:r>
+      <w:proofErr w:type="spellEnd"/>
     </w:p>
     <w:p/>
     <w:p>
@@ -27063,9 +28361,11 @@
     </w:p>
     <w:p/>
     <w:p>
+      <w:proofErr w:type="spellStart"/>
       <w:r>
         <w:t>Themes</w:t>
       </w:r>
+      <w:proofErr w:type="spellEnd"/>
     </w:p>
     <w:p/>
     <w:p>
@@ -27132,20 +28432,34 @@
       </w:r>
       <w:r>
         <w:rPr>
+          <w:lang w:val="de-DE"/>
+        </w:rPr>
+        <w:t xml:space="preserve">Arnold, Ken, and James Gosling. </w:t>
+      </w:r>
+      <w:r>
+        <w:rPr>
           <w:lang w:val="en-GB"/>
         </w:rPr>
-        <w:t xml:space="preserve">Arnold, Ken, and James Gosling. </w:t>
-      </w:r>
+        <w:t xml:space="preserve">The Java Programming Language. 1. </w:t>
+      </w:r>
+      <w:proofErr w:type="gramStart"/>
       <w:r>
         <w:rPr>
           <w:lang w:val="en-GB"/>
         </w:rPr>
-        <w:t>The Java Programming Language. 1. print.., 1996.</w:t>
-      </w:r>
+        <w:t>print..</w:t>
+      </w:r>
+      <w:proofErr w:type="gramEnd"/>
       <w:r>
         <w:rPr>
           <w:lang w:val="en-GB"/>
         </w:rPr>
+        <w:t>, 1996.</w:t>
+      </w:r>
+      <w:r>
+        <w:rPr>
+          <w:lang w:val="en-GB"/>
+        </w:rPr>
         <w:br/>
       </w:r>
       <w:r>
@@ -27185,19 +28499,33 @@
         <w:rPr>
           <w:lang w:val="en-GB"/>
         </w:rPr>
-        <w:t xml:space="preserve">  Hagos, Ted. Beginning IntelliJ IDEA:: Integrated Development Environment for Java Programming. 2022.</w:t>
-      </w:r>
-    </w:p>
-    <w:p>
-      <w:pPr>
+        <w:t xml:space="preserve">  Hagos, Ted. Beginning IntelliJ </w:t>
+      </w:r>
+      <w:proofErr w:type="gramStart"/>
+      <w:r>
         <w:rPr>
           <w:lang w:val="en-GB"/>
         </w:rPr>
-      </w:pPr>
+        <w:t>IDEA::</w:t>
+      </w:r>
+      <w:proofErr w:type="gramEnd"/>
       <w:r>
         <w:rPr>
           <w:lang w:val="en-GB"/>
         </w:rPr>
+        <w:t xml:space="preserve"> Integrated Development Environment for Java Programming. 2022.</w:t>
+      </w:r>
+    </w:p>
+    <w:p>
+      <w:pPr>
+        <w:rPr>
+          <w:lang w:val="en-GB"/>
+        </w:rPr>
+      </w:pPr>
+      <w:r>
+        <w:rPr>
+          <w:lang w:val="en-GB"/>
+        </w:rPr>
         <w:t>https://search-fho.obvsg.at/permalink/f/1h6fu6o/FHO_alma5132965000004527</w:t>
       </w:r>
     </w:p>
@@ -27231,19 +28559,47 @@
         <w:rPr>
           <w:lang w:val="en-GB"/>
         </w:rPr>
-        <w:t xml:space="preserve">  Kurbatova, Zarina, et al. The IntelliJ Platform: a Framework for Building Plugins and Mining Software Data. 2021, https://doi.org/10.48550/arxiv.2110.00141.</w:t>
-      </w:r>
-    </w:p>
-    <w:p>
-      <w:pPr>
+        <w:t xml:space="preserve">  </w:t>
+      </w:r>
+      <w:proofErr w:type="spellStart"/>
+      <w:r>
         <w:rPr>
           <w:lang w:val="en-GB"/>
         </w:rPr>
-      </w:pPr>
+        <w:t>Kurbatova</w:t>
+      </w:r>
+      <w:proofErr w:type="spellEnd"/>
       <w:r>
         <w:rPr>
           <w:lang w:val="en-GB"/>
         </w:rPr>
+        <w:t xml:space="preserve">, Zarina, et al. The IntelliJ Platform: </w:t>
+      </w:r>
+      <w:proofErr w:type="gramStart"/>
+      <w:r>
+        <w:rPr>
+          <w:lang w:val="en-GB"/>
+        </w:rPr>
+        <w:t>a</w:t>
+      </w:r>
+      <w:proofErr w:type="gramEnd"/>
+      <w:r>
+        <w:rPr>
+          <w:lang w:val="en-GB"/>
+        </w:rPr>
+        <w:t xml:space="preserve"> Framework for Building Plugins and Mining Software Data. 2021, https://doi.org/10.48550/arxiv.2110.00141.</w:t>
+      </w:r>
+    </w:p>
+    <w:p>
+      <w:pPr>
+        <w:rPr>
+          <w:lang w:val="en-GB"/>
+        </w:rPr>
+      </w:pPr>
+      <w:r>
+        <w:rPr>
+          <w:lang w:val="en-GB"/>
+        </w:rPr>
         <w:t>https://search-fho.obvsg.at/permalink/f/1i016kr/TN_cdi_arxiv_primary_2110_00141</w:t>
       </w:r>
     </w:p>
@@ -27277,19 +28633,33 @@
         <w:rPr>
           <w:lang w:val="en-GB"/>
         </w:rPr>
-        <w:t xml:space="preserve">  Del Sole, Alessandro. Visual Studio Code Distilled. 3rd ed., Apress L. P, 2023, https://doi.org/10.1007/978-1-4842-9484-0.</w:t>
-      </w:r>
-    </w:p>
-    <w:p>
-      <w:pPr>
+        <w:t xml:space="preserve">  Del Sole, Alessandro. Visual Studio Code Distilled. 3rd ed., </w:t>
+      </w:r>
+      <w:proofErr w:type="spellStart"/>
+      <w:r>
         <w:rPr>
           <w:lang w:val="en-GB"/>
         </w:rPr>
-      </w:pPr>
+        <w:t>Apress</w:t>
+      </w:r>
+      <w:proofErr w:type="spellEnd"/>
       <w:r>
         <w:rPr>
           <w:lang w:val="en-GB"/>
         </w:rPr>
+        <w:t xml:space="preserve"> L. P, 2023, https://doi.org/10.1007/978-1-4842-9484-0.</w:t>
+      </w:r>
+    </w:p>
+    <w:p>
+      <w:pPr>
+        <w:rPr>
+          <w:lang w:val="en-GB"/>
+        </w:rPr>
+      </w:pPr>
+      <w:r>
+        <w:rPr>
+          <w:lang w:val="en-GB"/>
+        </w:rPr>
         <w:t>https://search-fho.obvsg.at/permalink/f/1i016kr/TN_cdi_askewsholts_vlebooks_9781484294840</w:t>
       </w:r>
     </w:p>
@@ -27323,19 +28693,47 @@
         <w:rPr>
           <w:lang w:val="en-GB"/>
         </w:rPr>
-        <w:t xml:space="preserve">  Sharan, Kishori, and Adam L. Davis. Beginning Java 17 Fundamentals:: Object-Oriented Programming in Java 17. Third edition.., 2022.</w:t>
-      </w:r>
-    </w:p>
-    <w:p>
-      <w:pPr>
+        <w:t xml:space="preserve">  Sharan, Kishori, and Adam L. Davis. Beginning Java 17 </w:t>
+      </w:r>
+      <w:proofErr w:type="gramStart"/>
+      <w:r>
         <w:rPr>
           <w:lang w:val="en-GB"/>
         </w:rPr>
-      </w:pPr>
+        <w:t>Fundamentals::</w:t>
+      </w:r>
+      <w:proofErr w:type="gramEnd"/>
       <w:r>
         <w:rPr>
           <w:lang w:val="en-GB"/>
         </w:rPr>
+        <w:t xml:space="preserve"> Object-Oriented Programming in Java 17. Third </w:t>
+      </w:r>
+      <w:proofErr w:type="gramStart"/>
+      <w:r>
+        <w:rPr>
+          <w:lang w:val="en-GB"/>
+        </w:rPr>
+        <w:t>edition..</w:t>
+      </w:r>
+      <w:proofErr w:type="gramEnd"/>
+      <w:r>
+        <w:rPr>
+          <w:lang w:val="en-GB"/>
+        </w:rPr>
+        <w:t>, 2022.</w:t>
+      </w:r>
+    </w:p>
+    <w:p>
+      <w:pPr>
+        <w:rPr>
+          <w:lang w:val="en-GB"/>
+        </w:rPr>
+      </w:pPr>
+      <w:r>
+        <w:rPr>
+          <w:lang w:val="en-GB"/>
+        </w:rPr>
         <w:t>https://search-fho.obvsg.at/permalink/f/1h6fu6o/FHO_alma5133106990004527</w:t>
       </w:r>
     </w:p>
@@ -27369,7 +28767,35 @@
         <w:rPr>
           <w:lang w:val="en-GB"/>
         </w:rPr>
-        <w:t xml:space="preserve">  Rozentals, Nathan. Mastering TypeScript. Packt Publishing, 2017.</w:t>
+        <w:t xml:space="preserve">  </w:t>
+      </w:r>
+      <w:proofErr w:type="spellStart"/>
+      <w:r>
+        <w:rPr>
+          <w:lang w:val="en-GB"/>
+        </w:rPr>
+        <w:t>Rozentals</w:t>
+      </w:r>
+      <w:proofErr w:type="spellEnd"/>
+      <w:r>
+        <w:rPr>
+          <w:lang w:val="en-GB"/>
+        </w:rPr>
+        <w:t xml:space="preserve">, Nathan. Mastering TypeScript. </w:t>
+      </w:r>
+      <w:proofErr w:type="spellStart"/>
+      <w:r>
+        <w:rPr>
+          <w:lang w:val="en-GB"/>
+        </w:rPr>
+        <w:t>Packt</w:t>
+      </w:r>
+      <w:proofErr w:type="spellEnd"/>
+      <w:r>
+        <w:rPr>
+          <w:lang w:val="en-GB"/>
+        </w:rPr>
+        <w:t xml:space="preserve"> Publishing, 2017.</w:t>
       </w:r>
     </w:p>
     <w:p>
@@ -27755,7 +29181,21 @@
         <w:rPr>
           <w:lang w:val="en-GB"/>
         </w:rPr>
-        <w:t xml:space="preserve">"TypeScript". CodePlex. Archived from the original on 3 April 2015. Retrieved 26 April 2015. </w:t>
+        <w:t xml:space="preserve">"TypeScript". </w:t>
+      </w:r>
+      <w:proofErr w:type="spellStart"/>
+      <w:r>
+        <w:rPr>
+          <w:lang w:val="en-GB"/>
+        </w:rPr>
+        <w:t>CodePlex</w:t>
+      </w:r>
+      <w:proofErr w:type="spellEnd"/>
+      <w:r>
+        <w:rPr>
+          <w:lang w:val="en-GB"/>
+        </w:rPr>
+        <w:t xml:space="preserve">. Archived from the original on 3 April 2015. Retrieved 26 April 2015. </w:t>
       </w:r>
     </w:p>
     <w:p>
@@ -27967,19 +29407,33 @@
         <w:rPr>
           <w:lang w:val="en-GB"/>
         </w:rPr>
-        <w:t xml:space="preserve">  Maharry, Dan. TypeScript Revealed. 1st ed. 2013.., 2013.</w:t>
-      </w:r>
-    </w:p>
-    <w:p>
-      <w:pPr>
+        <w:t xml:space="preserve">  Maharry, Dan. TypeScript Revealed. 1st ed. </w:t>
+      </w:r>
+      <w:proofErr w:type="gramStart"/>
+      <w:r>
         <w:rPr>
           <w:lang w:val="en-GB"/>
         </w:rPr>
-      </w:pPr>
+        <w:t>2013..</w:t>
+      </w:r>
+      <w:proofErr w:type="gramEnd"/>
       <w:r>
         <w:rPr>
           <w:lang w:val="en-GB"/>
         </w:rPr>
+        <w:t>, 2013.</w:t>
+      </w:r>
+    </w:p>
+    <w:p>
+      <w:pPr>
+        <w:rPr>
+          <w:lang w:val="en-GB"/>
+        </w:rPr>
+      </w:pPr>
+      <w:r>
+        <w:rPr>
+          <w:lang w:val="en-GB"/>
+        </w:rPr>
         <w:t>https://search-fho.obvsg.at/permalink/f/19351jn/FHO_alma5144768760004527</w:t>
       </w:r>
     </w:p>
@@ -28013,7 +29467,35 @@
         <w:rPr>
           <w:lang w:val="en-GB"/>
         </w:rPr>
-        <w:t xml:space="preserve">  Winnie, Doug. Essential Java for AP CompSci. Apress L. P, 2021, https://doi.org/10.1007/978-1-4842-6183-5.</w:t>
+        <w:t xml:space="preserve">  Winnie, Doug. Essential Java for AP </w:t>
+      </w:r>
+      <w:proofErr w:type="spellStart"/>
+      <w:r>
+        <w:rPr>
+          <w:lang w:val="en-GB"/>
+        </w:rPr>
+        <w:t>CompSci</w:t>
+      </w:r>
+      <w:proofErr w:type="spellEnd"/>
+      <w:r>
+        <w:rPr>
+          <w:lang w:val="en-GB"/>
+        </w:rPr>
+        <w:t xml:space="preserve">. </w:t>
+      </w:r>
+      <w:proofErr w:type="spellStart"/>
+      <w:r>
+        <w:rPr>
+          <w:lang w:val="en-GB"/>
+        </w:rPr>
+        <w:t>Apress</w:t>
+      </w:r>
+      <w:proofErr w:type="spellEnd"/>
+      <w:r>
+        <w:rPr>
+          <w:lang w:val="en-GB"/>
+        </w:rPr>
+        <w:t xml:space="preserve"> L. P, 2021, https://doi.org/10.1007/978-1-4842-6183-5.</w:t>
       </w:r>
     </w:p>
     <w:p>

</xml_diff>